<commit_message>
Desenvolvendo monografia (introdução, requisitos, metodologia)
</commit_message>
<xml_diff>
--- a/Teórico/Monografia.docx
+++ b/Teórico/Monografia.docx
@@ -48,21 +48,36 @@
     <w:p>
       <w:pPr>
         <w:jc w:val="both"/>
+        <w:rPr>
+          <w:b/>
+        </w:rPr>
       </w:pPr>
       <w:r>
         <w:t>1</w:t>
       </w:r>
       <w:r>
-        <w:t>– Introdução</w:t>
-      </w:r>
-    </w:p>
-    <w:p>
-      <w:pPr>
-        <w:jc w:val="both"/>
-      </w:pPr>
-      <w:r>
-        <w:tab/>
-        <w:t>No mundo atual correram inúmeras mudanças comparado ao passado, essas mudanças tiveram um forte impacto em vários segmentos no cotidiano da humanidade. Um desses segmentos é o comercio, na qual houve um avanço excepcional.</w:t>
+        <w:t xml:space="preserve">– </w:t>
+      </w:r>
+      <w:r>
+        <w:rPr>
+          <w:b/>
+        </w:rPr>
+        <w:t>Introdução</w:t>
+      </w:r>
+    </w:p>
+    <w:p>
+      <w:pPr>
+        <w:jc w:val="both"/>
+      </w:pPr>
+      <w:r>
+        <w:tab/>
+        <w:t xml:space="preserve">No mundo atual correram inúmeras mudanças comparado ao passado, essas mudanças tiveram um forte impacto em vários segmentos no cotidiano da </w:t>
+      </w:r>
+      <w:r>
+        <w:t>sociedade humana</w:t>
+      </w:r>
+      <w:r>
+        <w:t>. Um desses segmentos é o comercio, na qual houve um avanço excepcional.</w:t>
       </w:r>
     </w:p>
     <w:p>
@@ -92,20 +107,8 @@
       </w:pPr>
       <w:r>
         <w:tab/>
-      </w:r>
-    </w:p>
-    <w:p>
-      <w:pPr>
-        <w:jc w:val="both"/>
-      </w:pPr>
-      <w:r>
-        <w:tab/>
-      </w:r>
-    </w:p>
-    <w:p>
-      <w:pPr>
-        <w:jc w:val="both"/>
-      </w:pPr>
+        <w:t xml:space="preserve">O intuito deste projeto é desenvolver um sistema web para a comercialização de produtos no setor de varejo de forma online, na qual contará com duas partes principais, que são, o site onde os produtos estarão disponíveis para venda, no qual o cliente poderá navegar e efetuar um cadastro para realizar compras, e um sistema de gerenciamento que será o responsável pelo cadastramento de produtos no site.   </w:t>
+      </w:r>
     </w:p>
     <w:p>
       <w:pPr>
@@ -116,6 +119,9 @@
         <w:t>1.1-</w:t>
       </w:r>
       <w:r>
+        <w:rPr>
+          <w:b/>
+        </w:rPr>
         <w:t>Objetivos:</w:t>
       </w:r>
     </w:p>
@@ -128,9 +134,15 @@
         <w:t>1.1.1-</w:t>
       </w:r>
       <w:r>
+        <w:rPr>
+          <w:b/>
+        </w:rPr>
         <w:t>Geral</w:t>
       </w:r>
       <w:r>
+        <w:rPr>
+          <w:b/>
+        </w:rPr>
         <w:t>:</w:t>
       </w:r>
     </w:p>
@@ -152,9 +164,15 @@
         <w:t>1.1.2-</w:t>
       </w:r>
       <w:r>
+        <w:rPr>
+          <w:b/>
+        </w:rPr>
         <w:t>Especifico</w:t>
       </w:r>
       <w:r>
+        <w:rPr>
+          <w:b/>
+        </w:rPr>
         <w:t>:</w:t>
       </w:r>
     </w:p>
@@ -230,8 +248,14 @@
           <w:numId w:val="3"/>
         </w:numPr>
         <w:jc w:val="both"/>
-      </w:pPr>
-      <w:r>
+        <w:rPr>
+          <w:b/>
+        </w:rPr>
+      </w:pPr>
+      <w:r>
+        <w:rPr>
+          <w:b/>
+        </w:rPr>
         <w:t>Justificativa</w:t>
       </w:r>
     </w:p>
@@ -240,6 +264,7 @@
         <w:jc w:val="both"/>
       </w:pPr>
       <w:r>
+        <w:lastRenderedPageBreak/>
         <w:tab/>
       </w:r>
       <w:r>
@@ -255,11 +280,7 @@
         <w:t>a delas é a internet</w:t>
       </w:r>
       <w:r>
-        <w:t xml:space="preserve">. O advento da internet e sua incrível evolução, trouxeram grandes benefícios </w:t>
-      </w:r>
-      <w:r>
-        <w:lastRenderedPageBreak/>
-        <w:t>para as pessoas, como por exemplo, o fato de conseguirmos ter acesso a uma enorme quantidade de produtos oferecidos por lojas que trabalham de forma online, assim, podendo efetuar compras sem ao menos sair de casa.</w:t>
+        <w:t>. O advento da internet e sua incrível evolução, trouxeram grandes benefícios para as pessoas, como por exemplo, o fato de conseguirmos ter acesso a uma enorme quantidade de produtos oferecidos por lojas que trabalham de forma online, assim, podendo efetuar compras sem ao menos sair de casa.</w:t>
       </w:r>
     </w:p>
     <w:p>
@@ -382,6 +403,112 @@
         <w:jc w:val="both"/>
       </w:pPr>
       <w:r>
+        <w:tab/>
+        <w:t>A análise de requisitos do presente projeto foi levantada de acordo com as necessidades e funcionalidades desejadas no sistema, requisitos estes descobertos através da internet</w:t>
+      </w:r>
+      <w:r>
+        <w:t xml:space="preserve"> e</w:t>
+      </w:r>
+      <w:r>
+        <w:t xml:space="preserve"> em visitas e pesquisa a estabelecimentos de varejo na cidade de Macapá</w:t>
+      </w:r>
+      <w:r>
+        <w:t>.</w:t>
+      </w:r>
+    </w:p>
+    <w:p>
+      <w:pPr>
+        <w:ind w:firstLine="708"/>
+        <w:jc w:val="both"/>
+      </w:pPr>
+      <w:r>
+        <w:tab/>
+        <w:t>Ainda, para a elucidação da análise de requisitos, foi oportunamente dividida em quatro partes, que são:</w:t>
+      </w:r>
+    </w:p>
+    <w:p>
+      <w:pPr>
+        <w:ind w:firstLine="708"/>
+        <w:jc w:val="both"/>
+      </w:pPr>
+      <w:r>
+        <w:tab/>
+      </w:r>
+      <w:r>
+        <w:tab/>
+        <w:t>Problema: Que visa identificar o motivo do desenvolvimento do sistema. Que por sua vez, tem por motivo comercializar produtos de supermercado na cidade de Macapá de forma totalmente online.</w:t>
+      </w:r>
+    </w:p>
+    <w:p>
+      <w:pPr>
+        <w:ind w:firstLine="708"/>
+        <w:jc w:val="both"/>
+      </w:pPr>
+      <w:r>
+        <w:tab/>
+      </w:r>
+      <w:r>
+        <w:tab/>
+        <w:t xml:space="preserve">Objetivos e metas: O objetivo é por definição </w:t>
+      </w:r>
+      <w:r>
+        <w:t xml:space="preserve">o </w:t>
+      </w:r>
+      <w:r>
+        <w:t>resultado que deverá ser alcançado</w:t>
+      </w:r>
+      <w:r>
+        <w:t xml:space="preserve"> ao fim do desenvolvimento do projeto,</w:t>
+      </w:r>
+      <w:r>
+        <w:t xml:space="preserve"> as</w:t>
+      </w:r>
+      <w:r>
+        <w:t xml:space="preserve"> metas são as</w:t>
+      </w:r>
+      <w:r>
+        <w:t xml:space="preserve"> etapas necessárias para que </w:t>
+      </w:r>
+      <w:r>
+        <w:t>esse objetivo seja alcançado. Podemos tomar como exemplo, um sistema online de vendas sendo o objetivo a ser alcançado, e a construção de uma interface simples, amigável e intuitiva para este sistema utilizando as linguagens que se adequem ao projeto como as metas para se chegar ao objetivo.</w:t>
+      </w:r>
+    </w:p>
+    <w:p>
+      <w:pPr>
+        <w:ind w:firstLine="708"/>
+        <w:jc w:val="both"/>
+      </w:pPr>
+      <w:r>
+        <w:lastRenderedPageBreak/>
+        <w:tab/>
+      </w:r>
+      <w:r>
+        <w:tab/>
+        <w:t>Habilidades exigidas: Que são basicamente as habilidades necessárias por parte dos desenvolvedores para que seja possível a construção do sistema.</w:t>
+      </w:r>
+    </w:p>
+    <w:p>
+      <w:pPr>
+        <w:ind w:firstLine="708"/>
+        <w:jc w:val="both"/>
+      </w:pPr>
+      <w:r>
+        <w:tab/>
+      </w:r>
+      <w:r>
+        <w:tab/>
+        <w:t>Atividades: Que nada mais são do que as práticas para que possam se alcançar as metas e objetivos no desenvolvimento do projeto.</w:t>
+      </w:r>
+      <w:r>
+        <w:t xml:space="preserve">  </w:t>
+      </w:r>
+    </w:p>
+    <w:p>
+      <w:pPr>
+        <w:ind w:firstLine="708"/>
+        <w:jc w:val="both"/>
+      </w:pPr>
+      <w:r>
         <w:t>2.3 – Qual a metodologia de desenvolvimento utilizada pela equipe de desenvolvimento</w:t>
       </w:r>
       <w:r>
@@ -397,8 +524,6 @@
         <w:tab/>
         <w:t>Ao analisarmos vários aspectos que giram em torno do desenvolvimento deste projeto, tais como, natureza do sistema, linguagens que serão utilizadas e nível de conhecimento dos desenvolvedores, a equipe de desenvolvimento optou por fazer uso das metodologias ágeis, mais especificamente a metodologia Scrum. CONTINUA...</w:t>
       </w:r>
-      <w:bookmarkStart w:id="0" w:name="_GoBack"/>
-      <w:bookmarkEnd w:id="0"/>
     </w:p>
     <w:p>
       <w:pPr>
@@ -421,18 +546,245 @@
       <w:pPr>
         <w:ind w:firstLine="708"/>
         <w:jc w:val="both"/>
-      </w:pPr>
-      <w:r>
-        <w:t>3.1.1 – Funcionais</w:t>
-      </w:r>
-    </w:p>
-    <w:p>
-      <w:pPr>
-        <w:ind w:firstLine="708"/>
-        <w:jc w:val="both"/>
-      </w:pPr>
-      <w:r>
-        <w:t>3.1.2 – Não funcionais</w:t>
+        <w:rPr>
+          <w:b/>
+        </w:rPr>
+      </w:pPr>
+      <w:r>
+        <w:t xml:space="preserve">3.1.1 – </w:t>
+      </w:r>
+      <w:r>
+        <w:rPr>
+          <w:b/>
+        </w:rPr>
+        <w:t>Funcionais</w:t>
+      </w:r>
+    </w:p>
+    <w:p>
+      <w:pPr>
+        <w:ind w:firstLine="708"/>
+        <w:jc w:val="both"/>
+      </w:pPr>
+      <w:r>
+        <w:tab/>
+      </w:r>
+      <w:r>
+        <w:t>Clientes:</w:t>
+      </w:r>
+    </w:p>
+    <w:p>
+      <w:pPr>
+        <w:ind w:firstLine="708"/>
+        <w:jc w:val="both"/>
+      </w:pPr>
+      <w:r>
+        <w:tab/>
+      </w:r>
+      <w:r>
+        <w:tab/>
+      </w:r>
+      <w:r>
+        <w:t>RF</w:t>
+      </w:r>
+      <w:r>
+        <w:t>.</w:t>
+      </w:r>
+      <w:r>
+        <w:t>1-</w:t>
+      </w:r>
+      <w:r>
+        <w:t>Cadastro de usuário:</w:t>
+      </w:r>
+    </w:p>
+    <w:p>
+      <w:pPr>
+        <w:ind w:firstLine="708"/>
+        <w:jc w:val="both"/>
+      </w:pPr>
+      <w:r>
+        <w:rPr>
+          <w:b/>
+        </w:rPr>
+        <w:tab/>
+      </w:r>
+      <w:r>
+        <w:rPr>
+          <w:b/>
+        </w:rPr>
+        <w:tab/>
+      </w:r>
+      <w:r>
+        <w:rPr>
+          <w:b/>
+        </w:rPr>
+        <w:tab/>
+      </w:r>
+      <w:r>
+        <w:t>Descrição:</w:t>
+      </w:r>
+      <w:r>
+        <w:t xml:space="preserve"> O cliente acessará o sistema que contará com um formulário pedindo as principais as principais informações, na qual ele deverá preencher para que o cadastro possa ser realizado.</w:t>
+      </w:r>
+    </w:p>
+    <w:p>
+      <w:pPr>
+        <w:ind w:firstLine="708"/>
+        <w:jc w:val="both"/>
+      </w:pPr>
+      <w:r>
+        <w:tab/>
+      </w:r>
+      <w:r>
+        <w:tab/>
+      </w:r>
+      <w:r>
+        <w:tab/>
+        <w:t>Entrada: Nome, CPF, E-mail, Senha, Endereço, Telefone.</w:t>
+      </w:r>
+    </w:p>
+    <w:p>
+      <w:pPr>
+        <w:ind w:firstLine="708"/>
+        <w:jc w:val="both"/>
+      </w:pPr>
+      <w:r>
+        <w:tab/>
+      </w:r>
+      <w:r>
+        <w:tab/>
+      </w:r>
+      <w:r>
+        <w:tab/>
+        <w:t>Processo: O cadastro será incluído na base de dados do sistema.</w:t>
+      </w:r>
+    </w:p>
+    <w:p>
+      <w:pPr>
+        <w:ind w:firstLine="708"/>
+        <w:jc w:val="both"/>
+      </w:pPr>
+      <w:r>
+        <w:tab/>
+      </w:r>
+      <w:r>
+        <w:tab/>
+      </w:r>
+      <w:r>
+        <w:tab/>
+        <w:t>Saída: Mensagem de confirmação caso o cadastro tenha sido realizado com sucesso, caso contrario mostrará mensagem de erro especificando o determinado erro.</w:t>
+      </w:r>
+    </w:p>
+    <w:p>
+      <w:pPr>
+        <w:ind w:firstLine="708"/>
+        <w:jc w:val="both"/>
+      </w:pPr>
+      <w:r>
+        <w:tab/>
+      </w:r>
+      <w:r>
+        <w:tab/>
+      </w:r>
+      <w:r>
+        <w:t>RF</w:t>
+      </w:r>
+      <w:r>
+        <w:t>.</w:t>
+      </w:r>
+      <w:bookmarkStart w:id="0" w:name="_GoBack"/>
+      <w:bookmarkEnd w:id="0"/>
+      <w:r>
+        <w:t>2-</w:t>
+      </w:r>
+      <w:r>
+        <w:t>Alteração no cadastro do cliente:</w:t>
+      </w:r>
+    </w:p>
+    <w:p>
+      <w:pPr>
+        <w:ind w:firstLine="708"/>
+        <w:jc w:val="both"/>
+      </w:pPr>
+      <w:r>
+        <w:tab/>
+      </w:r>
+      <w:r>
+        <w:tab/>
+      </w:r>
+      <w:r>
+        <w:tab/>
+        <w:t xml:space="preserve">Descrição: </w:t>
+      </w:r>
+    </w:p>
+    <w:p>
+      <w:pPr>
+        <w:ind w:firstLine="708"/>
+        <w:jc w:val="both"/>
+      </w:pPr>
+      <w:r>
+        <w:tab/>
+      </w:r>
+      <w:r>
+        <w:tab/>
+      </w:r>
+      <w:r>
+        <w:tab/>
+        <w:t>Processo:</w:t>
+      </w:r>
+    </w:p>
+    <w:p>
+      <w:pPr>
+        <w:ind w:firstLine="708"/>
+        <w:jc w:val="both"/>
+      </w:pPr>
+      <w:r>
+        <w:tab/>
+      </w:r>
+      <w:r>
+        <w:tab/>
+      </w:r>
+      <w:r>
+        <w:tab/>
+        <w:t>Saída:</w:t>
+      </w:r>
+      <w:r>
+        <w:t xml:space="preserve">  </w:t>
+      </w:r>
+    </w:p>
+    <w:p>
+      <w:pPr>
+        <w:ind w:firstLine="708"/>
+        <w:jc w:val="both"/>
+      </w:pPr>
+      <w:r>
+        <w:tab/>
+      </w:r>
+      <w:r>
+        <w:tab/>
+      </w:r>
+    </w:p>
+    <w:p>
+      <w:pPr>
+        <w:ind w:firstLine="708"/>
+        <w:jc w:val="both"/>
+      </w:pPr>
+      <w:r>
+        <w:tab/>
+      </w:r>
+    </w:p>
+    <w:p>
+      <w:pPr>
+        <w:ind w:firstLine="708"/>
+        <w:jc w:val="both"/>
+      </w:pPr>
+      <w:r>
+        <w:t xml:space="preserve">3.1.2 – </w:t>
+      </w:r>
+      <w:r>
+        <w:rPr>
+          <w:b/>
+        </w:rPr>
+        <w:t>Não funcionais</w:t>
       </w:r>
     </w:p>
     <w:p>
@@ -503,17 +855,17 @@
         <w:jc w:val="both"/>
       </w:pPr>
       <w:r>
+        <w:tab/>
+        <w:t>3.4 – Teste</w:t>
+      </w:r>
+    </w:p>
+    <w:p>
+      <w:pPr>
+        <w:ind w:firstLine="708"/>
+        <w:jc w:val="both"/>
+      </w:pPr>
+      <w:r>
         <w:lastRenderedPageBreak/>
-        <w:tab/>
-        <w:t>3.4 – Teste</w:t>
-      </w:r>
-    </w:p>
-    <w:p>
-      <w:pPr>
-        <w:ind w:firstLine="708"/>
-        <w:jc w:val="both"/>
-      </w:pPr>
-      <w:r>
         <w:t>3.5 – Implantação</w:t>
       </w:r>
     </w:p>

</xml_diff>

<commit_message>
Monografia Completa (Em Análise)
</commit_message>
<xml_diff>
--- a/Teórico/Monografia.docx
+++ b/Teórico/Monografia.docx
@@ -700,15 +700,7 @@
                               <w:jc w:val="both"/>
                             </w:pPr>
                             <w:r>
-                              <w:t xml:space="preserve">Trabalho apresentado para a obtenção de nota na disciplina de </w:t>
-                            </w:r>
-                            <w:proofErr w:type="spellStart"/>
-                            <w:r>
-                              <w:t>Projeti</w:t>
-                            </w:r>
-                            <w:proofErr w:type="spellEnd"/>
-                            <w:r>
-                              <w:t xml:space="preserve"> da Faculdade de Tecnologia do Amapá, ministrada pelo professor Robson Dias.</w:t>
+                              <w:t>Trabalho apresentado para a obtenção de nota na disciplina de Projeti da Faculdade de Tecnologia do Amapá, ministrada pelo professor Robson Dias.</w:t>
                             </w:r>
                           </w:p>
                         </w:txbxContent>
@@ -742,15 +734,7 @@
                         <w:jc w:val="both"/>
                       </w:pPr>
                       <w:r>
-                        <w:t xml:space="preserve">Trabalho apresentado para a obtenção de nota na disciplina de </w:t>
-                      </w:r>
-                      <w:proofErr w:type="spellStart"/>
-                      <w:r>
-                        <w:t>Projeti</w:t>
-                      </w:r>
-                      <w:proofErr w:type="spellEnd"/>
-                      <w:r>
-                        <w:t xml:space="preserve"> da Faculdade de Tecnologia do Amapá, ministrada pelo professor Robson Dias.</w:t>
+                        <w:t>Trabalho apresentado para a obtenção de nota na disciplina de Projeti da Faculdade de Tecnologia do Amapá, ministrada pelo professor Robson Dias.</w:t>
                       </w:r>
                     </w:p>
                   </w:txbxContent>
@@ -1046,11 +1030,16 @@
         </w:rPr>
         <w:t>2018</w:t>
       </w:r>
-      <w:bookmarkStart w:id="0" w:name="_GoBack"/>
-      <w:bookmarkEnd w:id="0"/>
     </w:p>
     <w:sdt>
       <w:sdtPr>
+        <w:rPr>
+          <w:rFonts w:asciiTheme="minorHAnsi" w:eastAsiaTheme="minorHAnsi" w:hAnsiTheme="minorHAnsi" w:cstheme="minorBidi"/>
+          <w:color w:val="auto"/>
+          <w:sz w:val="22"/>
+          <w:szCs w:val="22"/>
+          <w:lang w:eastAsia="en-US"/>
+        </w:rPr>
         <w:id w:val="-502285828"/>
         <w:docPartObj>
           <w:docPartGallery w:val="Table of Contents"/>
@@ -1059,13 +1048,8 @@
       </w:sdtPr>
       <w:sdtEndPr>
         <w:rPr>
-          <w:rFonts w:asciiTheme="minorHAnsi" w:eastAsiaTheme="minorHAnsi" w:hAnsiTheme="minorHAnsi" w:cstheme="minorBidi"/>
           <w:b/>
           <w:bCs/>
-          <w:color w:val="auto"/>
-          <w:sz w:val="22"/>
-          <w:szCs w:val="22"/>
-          <w:lang w:eastAsia="en-US"/>
         </w:rPr>
       </w:sdtEndPr>
       <w:sdtContent>
@@ -4289,14 +4273,14 @@
       <w:pPr>
         <w:pStyle w:val="Ttulo1"/>
       </w:pPr>
-      <w:bookmarkStart w:id="1" w:name="_Toc530589695"/>
+      <w:bookmarkStart w:id="0" w:name="_Toc530589695"/>
       <w:r>
         <w:t xml:space="preserve">1. </w:t>
       </w:r>
       <w:r>
         <w:t>INTRODUÇÃO</w:t>
       </w:r>
-      <w:bookmarkEnd w:id="1"/>
+      <w:bookmarkEnd w:id="0"/>
     </w:p>
     <w:p>
       <w:pPr>
@@ -4417,7 +4401,7 @@
       <w:pPr>
         <w:pStyle w:val="Ttulo2"/>
       </w:pPr>
-      <w:bookmarkStart w:id="2" w:name="_Toc530589696"/>
+      <w:bookmarkStart w:id="1" w:name="_Toc530589696"/>
       <w:r>
         <w:rPr>
           <w:rStyle w:val="Ttulo2Char"/>
@@ -4435,64 +4419,64 @@
       <w:r>
         <w:t>:</w:t>
       </w:r>
+      <w:bookmarkEnd w:id="1"/>
+    </w:p>
+    <w:p>
+      <w:pPr>
+        <w:pStyle w:val="Ttulo3"/>
+      </w:pPr>
+      <w:bookmarkStart w:id="2" w:name="_Toc530589697"/>
+      <w:r>
+        <w:t>1.1.1</w:t>
+      </w:r>
+      <w:r>
+        <w:t xml:space="preserve">. </w:t>
+      </w:r>
+      <w:r>
+        <w:t>Geral</w:t>
+      </w:r>
+      <w:r>
+        <w:t>:</w:t>
+      </w:r>
       <w:bookmarkEnd w:id="2"/>
     </w:p>
     <w:p>
       <w:pPr>
+        <w:ind w:firstLine="702"/>
+        <w:jc w:val="both"/>
+        <w:rPr>
+          <w:rFonts w:ascii="Arial" w:hAnsi="Arial" w:cs="Arial"/>
+          <w:sz w:val="24"/>
+          <w:szCs w:val="24"/>
+        </w:rPr>
+      </w:pPr>
+      <w:r>
+        <w:rPr>
+          <w:rFonts w:ascii="Arial" w:hAnsi="Arial" w:cs="Arial"/>
+          <w:sz w:val="24"/>
+          <w:szCs w:val="24"/>
+        </w:rPr>
+        <w:t>Desenvolver um sistema web completo de e-commerce para atuar no ramo varejista como um supermercado virtual comercializando produtos e serviços na cidade de Macapá-AP.</w:t>
+      </w:r>
+    </w:p>
+    <w:p>
+      <w:pPr>
         <w:pStyle w:val="Ttulo3"/>
       </w:pPr>
-      <w:bookmarkStart w:id="3" w:name="_Toc530589697"/>
-      <w:r>
-        <w:t>1.1.1</w:t>
+      <w:bookmarkStart w:id="3" w:name="_Toc530589698"/>
+      <w:r>
+        <w:t>1.1.2</w:t>
       </w:r>
       <w:r>
         <w:t xml:space="preserve">. </w:t>
       </w:r>
       <w:r>
-        <w:t>Geral</w:t>
+        <w:t>Especifico</w:t>
       </w:r>
       <w:r>
         <w:t>:</w:t>
       </w:r>
       <w:bookmarkEnd w:id="3"/>
-    </w:p>
-    <w:p>
-      <w:pPr>
-        <w:ind w:firstLine="702"/>
-        <w:jc w:val="both"/>
-        <w:rPr>
-          <w:rFonts w:ascii="Arial" w:hAnsi="Arial" w:cs="Arial"/>
-          <w:sz w:val="24"/>
-          <w:szCs w:val="24"/>
-        </w:rPr>
-      </w:pPr>
-      <w:r>
-        <w:rPr>
-          <w:rFonts w:ascii="Arial" w:hAnsi="Arial" w:cs="Arial"/>
-          <w:sz w:val="24"/>
-          <w:szCs w:val="24"/>
-        </w:rPr>
-        <w:t>Desenvolver um sistema web completo de e-commerce para atuar no ramo varejista como um supermercado virtual comercializando produtos e serviços na cidade de Macapá-AP.</w:t>
-      </w:r>
-    </w:p>
-    <w:p>
-      <w:pPr>
-        <w:pStyle w:val="Ttulo3"/>
-      </w:pPr>
-      <w:bookmarkStart w:id="4" w:name="_Toc530589698"/>
-      <w:r>
-        <w:t>1.1.2</w:t>
-      </w:r>
-      <w:r>
-        <w:t xml:space="preserve">. </w:t>
-      </w:r>
-      <w:r>
-        <w:t>Especifico</w:t>
-      </w:r>
-      <w:r>
-        <w:t>:</w:t>
-      </w:r>
-      <w:bookmarkEnd w:id="4"/>
     </w:p>
     <w:p>
       <w:pPr>
@@ -4622,7 +4606,7 @@
       <w:pPr>
         <w:pStyle w:val="Ttulo2"/>
       </w:pPr>
-      <w:bookmarkStart w:id="5" w:name="_Toc530589699"/>
+      <w:bookmarkStart w:id="4" w:name="_Toc530589699"/>
       <w:r>
         <w:lastRenderedPageBreak/>
         <w:t>1.2</w:t>
@@ -4636,7 +4620,7 @@
       <w:r>
         <w:t>:</w:t>
       </w:r>
-      <w:bookmarkEnd w:id="5"/>
+      <w:bookmarkEnd w:id="4"/>
     </w:p>
     <w:p>
       <w:pPr>
@@ -4889,39 +4873,366 @@
       <w:pPr>
         <w:pStyle w:val="Ttulo1"/>
       </w:pPr>
-      <w:bookmarkStart w:id="6" w:name="_Toc530589700"/>
+      <w:bookmarkStart w:id="5" w:name="_Toc530589700"/>
       <w:r>
         <w:t>2</w:t>
       </w:r>
       <w:r>
         <w:t>. METODOLOGIA:</w:t>
       </w:r>
+      <w:bookmarkEnd w:id="5"/>
+    </w:p>
+    <w:p>
+      <w:pPr>
+        <w:pStyle w:val="Ttulo2"/>
+      </w:pPr>
+      <w:bookmarkStart w:id="6" w:name="_Toc530589701"/>
+      <w:r>
+        <w:t>2.1</w:t>
+      </w:r>
+      <w:r>
+        <w:t>.</w:t>
+      </w:r>
+      <w:r>
+        <w:t xml:space="preserve"> Como foi feita </w:t>
+      </w:r>
+      <w:r>
+        <w:t xml:space="preserve">a </w:t>
+      </w:r>
+      <w:r>
+        <w:t>pesquisa bibliográfica</w:t>
+      </w:r>
+      <w:r>
+        <w:t>?</w:t>
+      </w:r>
       <w:bookmarkEnd w:id="6"/>
     </w:p>
     <w:p>
       <w:pPr>
-        <w:pStyle w:val="Ttulo2"/>
-      </w:pPr>
-      <w:bookmarkStart w:id="7" w:name="_Toc530589701"/>
-      <w:r>
-        <w:t>2.1</w:t>
-      </w:r>
-      <w:r>
+        <w:ind w:firstLine="708"/>
+        <w:jc w:val="both"/>
+        <w:rPr>
+          <w:rFonts w:ascii="Arial" w:hAnsi="Arial" w:cs="Arial"/>
+          <w:sz w:val="24"/>
+          <w:szCs w:val="24"/>
+        </w:rPr>
+      </w:pPr>
+      <w:r>
+        <w:rPr>
+          <w:rFonts w:ascii="Arial" w:hAnsi="Arial" w:cs="Arial"/>
+          <w:sz w:val="24"/>
+          <w:szCs w:val="24"/>
+        </w:rPr>
+        <w:t xml:space="preserve">No desenvolvimento deste sistema foram utilizadas as seguintes linguagens de programação: HTML 5, CSS 3, </w:t>
+      </w:r>
+      <w:proofErr w:type="spellStart"/>
+      <w:r>
+        <w:rPr>
+          <w:rFonts w:ascii="Arial" w:hAnsi="Arial" w:cs="Arial"/>
+          <w:sz w:val="24"/>
+          <w:szCs w:val="24"/>
+        </w:rPr>
+        <w:t>JavaScript</w:t>
+      </w:r>
+      <w:proofErr w:type="spellEnd"/>
+      <w:r>
+        <w:rPr>
+          <w:rFonts w:ascii="Arial" w:hAnsi="Arial" w:cs="Arial"/>
+          <w:sz w:val="24"/>
+          <w:szCs w:val="24"/>
+        </w:rPr>
+        <w:t>, e PHP 7.</w:t>
+      </w:r>
+      <w:r>
+        <w:rPr>
+          <w:rFonts w:ascii="Arial" w:hAnsi="Arial" w:cs="Arial"/>
+          <w:sz w:val="24"/>
+          <w:szCs w:val="24"/>
+        </w:rPr>
+        <w:t xml:space="preserve"> Ainda foram utilizados o</w:t>
+      </w:r>
+      <w:r>
+        <w:rPr>
+          <w:rFonts w:ascii="Arial" w:hAnsi="Arial" w:cs="Arial"/>
+          <w:sz w:val="24"/>
+          <w:szCs w:val="24"/>
+        </w:rPr>
+        <w:t xml:space="preserve"> </w:t>
+      </w:r>
+      <w:proofErr w:type="spellStart"/>
+      <w:r>
+        <w:rPr>
+          <w:rFonts w:ascii="Arial" w:hAnsi="Arial" w:cs="Arial"/>
+          <w:sz w:val="24"/>
+          <w:szCs w:val="24"/>
+        </w:rPr>
+        <w:t>WampServer</w:t>
+      </w:r>
+      <w:proofErr w:type="spellEnd"/>
+      <w:r>
+        <w:rPr>
+          <w:rFonts w:ascii="Arial" w:hAnsi="Arial" w:cs="Arial"/>
+          <w:sz w:val="24"/>
+          <w:szCs w:val="24"/>
+        </w:rPr>
+        <w:t xml:space="preserve"> em ambiente Windows e o </w:t>
+      </w:r>
+      <w:proofErr w:type="spellStart"/>
+      <w:r>
+        <w:rPr>
+          <w:rFonts w:ascii="Arial" w:hAnsi="Arial" w:cs="Arial"/>
+          <w:sz w:val="24"/>
+          <w:szCs w:val="24"/>
+        </w:rPr>
+        <w:t>Lamp</w:t>
+      </w:r>
+      <w:proofErr w:type="spellEnd"/>
+      <w:r>
+        <w:rPr>
+          <w:rFonts w:ascii="Arial" w:hAnsi="Arial" w:cs="Arial"/>
+          <w:sz w:val="24"/>
+          <w:szCs w:val="24"/>
+        </w:rPr>
+        <w:t xml:space="preserve"> em ambiente </w:t>
+      </w:r>
+      <w:proofErr w:type="spellStart"/>
+      <w:r>
+        <w:rPr>
+          <w:rFonts w:ascii="Arial" w:hAnsi="Arial" w:cs="Arial"/>
+          <w:sz w:val="24"/>
+          <w:szCs w:val="24"/>
+        </w:rPr>
+        <w:t>linux</w:t>
+      </w:r>
+      <w:proofErr w:type="spellEnd"/>
+      <w:r>
+        <w:rPr>
+          <w:rFonts w:ascii="Arial" w:hAnsi="Arial" w:cs="Arial"/>
+          <w:sz w:val="24"/>
+          <w:szCs w:val="24"/>
+        </w:rPr>
+        <w:t>, os dois foram</w:t>
+      </w:r>
+      <w:r>
+        <w:rPr>
+          <w:rFonts w:ascii="Arial" w:hAnsi="Arial" w:cs="Arial"/>
+          <w:sz w:val="24"/>
+          <w:szCs w:val="24"/>
+        </w:rPr>
+        <w:t xml:space="preserve"> </w:t>
+      </w:r>
+      <w:r>
+        <w:rPr>
+          <w:rFonts w:ascii="Arial" w:hAnsi="Arial" w:cs="Arial"/>
+          <w:sz w:val="24"/>
+          <w:szCs w:val="24"/>
+        </w:rPr>
+        <w:t>aplicados</w:t>
+      </w:r>
+      <w:r>
+        <w:rPr>
+          <w:rFonts w:ascii="Arial" w:hAnsi="Arial" w:cs="Arial"/>
+          <w:sz w:val="24"/>
+          <w:szCs w:val="24"/>
+        </w:rPr>
+        <w:t xml:space="preserve"> </w:t>
+      </w:r>
+      <w:r>
+        <w:rPr>
+          <w:rFonts w:ascii="Arial" w:hAnsi="Arial" w:cs="Arial"/>
+          <w:sz w:val="24"/>
+          <w:szCs w:val="24"/>
+        </w:rPr>
+        <w:t xml:space="preserve">para a criação de um ambiente de desenvolvimento web, </w:t>
+      </w:r>
+      <w:r>
+        <w:rPr>
+          <w:rFonts w:ascii="Arial" w:hAnsi="Arial" w:cs="Arial"/>
+          <w:sz w:val="24"/>
+          <w:szCs w:val="24"/>
+        </w:rPr>
+        <w:t>e</w:t>
+      </w:r>
+      <w:r>
+        <w:rPr>
+          <w:rFonts w:ascii="Arial" w:hAnsi="Arial" w:cs="Arial"/>
+          <w:sz w:val="24"/>
+          <w:szCs w:val="24"/>
+        </w:rPr>
+        <w:t xml:space="preserve"> juntamente com suas instalações trazem </w:t>
+      </w:r>
+      <w:r>
+        <w:rPr>
+          <w:rFonts w:ascii="Arial" w:hAnsi="Arial" w:cs="Arial"/>
+          <w:sz w:val="24"/>
+          <w:szCs w:val="24"/>
+        </w:rPr>
+        <w:t xml:space="preserve">também </w:t>
+      </w:r>
+      <w:r>
+        <w:rPr>
+          <w:rFonts w:ascii="Arial" w:hAnsi="Arial" w:cs="Arial"/>
+          <w:sz w:val="24"/>
+          <w:szCs w:val="24"/>
+        </w:rPr>
+        <w:t xml:space="preserve">a instalação do Apache, PHP, MySQL e </w:t>
+      </w:r>
+      <w:proofErr w:type="spellStart"/>
+      <w:r>
+        <w:rPr>
+          <w:rFonts w:ascii="Arial" w:hAnsi="Arial" w:cs="Arial"/>
+          <w:sz w:val="24"/>
+          <w:szCs w:val="24"/>
+        </w:rPr>
+        <w:t>PhpMyadmin</w:t>
+      </w:r>
+      <w:proofErr w:type="spellEnd"/>
+      <w:r>
+        <w:rPr>
+          <w:rFonts w:ascii="Arial" w:hAnsi="Arial" w:cs="Arial"/>
+          <w:sz w:val="24"/>
+          <w:szCs w:val="24"/>
+        </w:rPr>
+        <w:t xml:space="preserve">. Foi feito o uso também do framework </w:t>
+      </w:r>
+      <w:proofErr w:type="spellStart"/>
+      <w:r>
+        <w:rPr>
+          <w:rFonts w:ascii="Arial" w:hAnsi="Arial" w:cs="Arial"/>
+          <w:sz w:val="24"/>
+          <w:szCs w:val="24"/>
+        </w:rPr>
+        <w:t>Bootstrap</w:t>
+      </w:r>
+      <w:proofErr w:type="spellEnd"/>
+      <w:r>
+        <w:rPr>
+          <w:rFonts w:ascii="Arial" w:hAnsi="Arial" w:cs="Arial"/>
+          <w:sz w:val="24"/>
+          <w:szCs w:val="24"/>
+        </w:rPr>
+        <w:t xml:space="preserve"> </w:t>
+      </w:r>
+      <w:r>
+        <w:rPr>
+          <w:rFonts w:ascii="Arial" w:hAnsi="Arial" w:cs="Arial"/>
+          <w:sz w:val="24"/>
+          <w:szCs w:val="24"/>
+        </w:rPr>
+        <w:t>3</w:t>
+      </w:r>
+      <w:r>
+        <w:rPr>
+          <w:rFonts w:ascii="Arial" w:hAnsi="Arial" w:cs="Arial"/>
+          <w:sz w:val="24"/>
+          <w:szCs w:val="24"/>
+        </w:rPr>
+        <w:t xml:space="preserve"> e da biblioteca </w:t>
+      </w:r>
+      <w:proofErr w:type="spellStart"/>
+      <w:r>
+        <w:rPr>
+          <w:rFonts w:ascii="Arial" w:hAnsi="Arial" w:cs="Arial"/>
+          <w:sz w:val="24"/>
+          <w:szCs w:val="24"/>
+        </w:rPr>
+        <w:t>jQuery</w:t>
+      </w:r>
+      <w:proofErr w:type="spellEnd"/>
+      <w:r>
+        <w:rPr>
+          <w:rFonts w:ascii="Arial" w:hAnsi="Arial" w:cs="Arial"/>
+          <w:sz w:val="24"/>
+          <w:szCs w:val="24"/>
+        </w:rPr>
+        <w:t xml:space="preserve"> do </w:t>
+      </w:r>
+      <w:proofErr w:type="spellStart"/>
+      <w:r>
+        <w:rPr>
+          <w:rFonts w:ascii="Arial" w:hAnsi="Arial" w:cs="Arial"/>
+          <w:sz w:val="24"/>
+          <w:szCs w:val="24"/>
+        </w:rPr>
+        <w:t>JavaScript</w:t>
+      </w:r>
+      <w:proofErr w:type="spellEnd"/>
+      <w:r>
+        <w:rPr>
+          <w:rFonts w:ascii="Arial" w:hAnsi="Arial" w:cs="Arial"/>
+          <w:sz w:val="24"/>
+          <w:szCs w:val="24"/>
+        </w:rPr>
         <w:t>.</w:t>
       </w:r>
       <w:r>
-        <w:t xml:space="preserve"> Como foi feita </w:t>
-      </w:r>
-      <w:r>
-        <w:t xml:space="preserve">a </w:t>
-      </w:r>
-      <w:r>
-        <w:t>pesquisa bibliográfica</w:t>
-      </w:r>
-      <w:r>
-        <w:t>?</w:t>
-      </w:r>
-      <w:bookmarkEnd w:id="7"/>
+        <w:rPr>
+          <w:rFonts w:ascii="Arial" w:hAnsi="Arial" w:cs="Arial"/>
+          <w:sz w:val="24"/>
+          <w:szCs w:val="24"/>
+        </w:rPr>
+        <w:t xml:space="preserve"> Na edição e criação dos códigos existentes no projeto foi feito o uso dos editores Sublime </w:t>
+      </w:r>
+      <w:proofErr w:type="spellStart"/>
+      <w:r>
+        <w:rPr>
+          <w:rFonts w:ascii="Arial" w:hAnsi="Arial" w:cs="Arial"/>
+          <w:sz w:val="24"/>
+          <w:szCs w:val="24"/>
+        </w:rPr>
+        <w:t>Text</w:t>
+      </w:r>
+      <w:proofErr w:type="spellEnd"/>
+      <w:r>
+        <w:rPr>
+          <w:rFonts w:ascii="Arial" w:hAnsi="Arial" w:cs="Arial"/>
+          <w:sz w:val="24"/>
+          <w:szCs w:val="24"/>
+        </w:rPr>
+        <w:t xml:space="preserve"> 3 e Atom.</w:t>
+      </w:r>
+      <w:r>
+        <w:rPr>
+          <w:rFonts w:ascii="Arial" w:hAnsi="Arial" w:cs="Arial"/>
+          <w:sz w:val="24"/>
+          <w:szCs w:val="24"/>
+        </w:rPr>
+        <w:t xml:space="preserve"> Para a engenharia de software do projeto foram </w:t>
+      </w:r>
+      <w:r>
+        <w:rPr>
+          <w:rFonts w:ascii="Arial" w:hAnsi="Arial" w:cs="Arial"/>
+          <w:sz w:val="24"/>
+          <w:szCs w:val="24"/>
+        </w:rPr>
+        <w:t>empregados</w:t>
+      </w:r>
+      <w:r>
+        <w:rPr>
+          <w:rFonts w:ascii="Arial" w:hAnsi="Arial" w:cs="Arial"/>
+          <w:sz w:val="24"/>
+          <w:szCs w:val="24"/>
+        </w:rPr>
+        <w:t xml:space="preserve"> em conjunto os métodos ágeis Scrum e </w:t>
+      </w:r>
+      <w:proofErr w:type="spellStart"/>
+      <w:r>
+        <w:rPr>
+          <w:rFonts w:ascii="Arial" w:hAnsi="Arial" w:cs="Arial"/>
+          <w:sz w:val="24"/>
+          <w:szCs w:val="24"/>
+        </w:rPr>
+        <w:t>Kanban</w:t>
+      </w:r>
+      <w:proofErr w:type="spellEnd"/>
+      <w:r>
+        <w:rPr>
+          <w:rFonts w:ascii="Arial" w:hAnsi="Arial" w:cs="Arial"/>
+          <w:sz w:val="24"/>
+          <w:szCs w:val="24"/>
+        </w:rPr>
+        <w:t>.</w:t>
+      </w:r>
     </w:p>
     <w:p>
       <w:pPr>
@@ -4933,344 +5244,17 @@
           <w:szCs w:val="24"/>
         </w:rPr>
       </w:pPr>
-      <w:r>
-        <w:rPr>
-          <w:rFonts w:ascii="Arial" w:hAnsi="Arial" w:cs="Arial"/>
-          <w:sz w:val="24"/>
-          <w:szCs w:val="24"/>
-        </w:rPr>
-        <w:t xml:space="preserve">No desenvolvimento deste sistema foram utilizadas as seguintes linguagens de programação: HTML 5, CSS 3, </w:t>
-      </w:r>
-      <w:proofErr w:type="spellStart"/>
-      <w:r>
-        <w:rPr>
-          <w:rFonts w:ascii="Arial" w:hAnsi="Arial" w:cs="Arial"/>
-          <w:sz w:val="24"/>
-          <w:szCs w:val="24"/>
-        </w:rPr>
-        <w:t>JavaScript</w:t>
-      </w:r>
-      <w:proofErr w:type="spellEnd"/>
-      <w:r>
-        <w:rPr>
-          <w:rFonts w:ascii="Arial" w:hAnsi="Arial" w:cs="Arial"/>
-          <w:sz w:val="24"/>
-          <w:szCs w:val="24"/>
-        </w:rPr>
-        <w:t>, e PHP 7.</w:t>
-      </w:r>
-      <w:r>
-        <w:rPr>
-          <w:rFonts w:ascii="Arial" w:hAnsi="Arial" w:cs="Arial"/>
-          <w:sz w:val="24"/>
-          <w:szCs w:val="24"/>
-        </w:rPr>
-        <w:t xml:space="preserve"> Ainda foram utilizados o</w:t>
-      </w:r>
-      <w:r>
-        <w:rPr>
-          <w:rFonts w:ascii="Arial" w:hAnsi="Arial" w:cs="Arial"/>
-          <w:sz w:val="24"/>
-          <w:szCs w:val="24"/>
-        </w:rPr>
-        <w:t xml:space="preserve"> </w:t>
-      </w:r>
-      <w:proofErr w:type="spellStart"/>
-      <w:r>
-        <w:rPr>
-          <w:rFonts w:ascii="Arial" w:hAnsi="Arial" w:cs="Arial"/>
-          <w:sz w:val="24"/>
-          <w:szCs w:val="24"/>
-        </w:rPr>
-        <w:t>WampServer</w:t>
-      </w:r>
-      <w:proofErr w:type="spellEnd"/>
-      <w:r>
-        <w:rPr>
-          <w:rFonts w:ascii="Arial" w:hAnsi="Arial" w:cs="Arial"/>
-          <w:sz w:val="24"/>
-          <w:szCs w:val="24"/>
-        </w:rPr>
-        <w:t xml:space="preserve"> em ambiente Windows e o </w:t>
-      </w:r>
-      <w:proofErr w:type="spellStart"/>
-      <w:r>
-        <w:rPr>
-          <w:rFonts w:ascii="Arial" w:hAnsi="Arial" w:cs="Arial"/>
-          <w:sz w:val="24"/>
-          <w:szCs w:val="24"/>
-        </w:rPr>
-        <w:t>Lamp</w:t>
-      </w:r>
-      <w:proofErr w:type="spellEnd"/>
-      <w:r>
-        <w:rPr>
-          <w:rFonts w:ascii="Arial" w:hAnsi="Arial" w:cs="Arial"/>
-          <w:sz w:val="24"/>
-          <w:szCs w:val="24"/>
-        </w:rPr>
-        <w:t xml:space="preserve"> em ambiente </w:t>
-      </w:r>
-      <w:proofErr w:type="spellStart"/>
-      <w:r>
-        <w:rPr>
-          <w:rFonts w:ascii="Arial" w:hAnsi="Arial" w:cs="Arial"/>
-          <w:sz w:val="24"/>
-          <w:szCs w:val="24"/>
-        </w:rPr>
-        <w:t>linux</w:t>
-      </w:r>
-      <w:proofErr w:type="spellEnd"/>
-      <w:r>
-        <w:rPr>
-          <w:rFonts w:ascii="Arial" w:hAnsi="Arial" w:cs="Arial"/>
-          <w:sz w:val="24"/>
-          <w:szCs w:val="24"/>
-        </w:rPr>
-        <w:t>, os dois foram</w:t>
-      </w:r>
-      <w:r>
-        <w:rPr>
-          <w:rFonts w:ascii="Arial" w:hAnsi="Arial" w:cs="Arial"/>
-          <w:sz w:val="24"/>
-          <w:szCs w:val="24"/>
-        </w:rPr>
-        <w:t xml:space="preserve"> </w:t>
-      </w:r>
-      <w:r>
-        <w:rPr>
-          <w:rFonts w:ascii="Arial" w:hAnsi="Arial" w:cs="Arial"/>
-          <w:sz w:val="24"/>
-          <w:szCs w:val="24"/>
-        </w:rPr>
-        <w:t>aplicados</w:t>
-      </w:r>
-      <w:r>
-        <w:rPr>
-          <w:rFonts w:ascii="Arial" w:hAnsi="Arial" w:cs="Arial"/>
-          <w:sz w:val="24"/>
-          <w:szCs w:val="24"/>
-        </w:rPr>
-        <w:t xml:space="preserve"> </w:t>
-      </w:r>
-      <w:r>
-        <w:rPr>
-          <w:rFonts w:ascii="Arial" w:hAnsi="Arial" w:cs="Arial"/>
-          <w:sz w:val="24"/>
-          <w:szCs w:val="24"/>
-        </w:rPr>
-        <w:t xml:space="preserve">para a criação de um ambiente de desenvolvimento web, </w:t>
-      </w:r>
-      <w:r>
-        <w:rPr>
-          <w:rFonts w:ascii="Arial" w:hAnsi="Arial" w:cs="Arial"/>
-          <w:sz w:val="24"/>
-          <w:szCs w:val="24"/>
-        </w:rPr>
-        <w:t>e</w:t>
-      </w:r>
-      <w:r>
-        <w:rPr>
-          <w:rFonts w:ascii="Arial" w:hAnsi="Arial" w:cs="Arial"/>
-          <w:sz w:val="24"/>
-          <w:szCs w:val="24"/>
-        </w:rPr>
-        <w:t xml:space="preserve"> juntamente com suas instalações trazem </w:t>
-      </w:r>
-      <w:r>
-        <w:rPr>
-          <w:rFonts w:ascii="Arial" w:hAnsi="Arial" w:cs="Arial"/>
-          <w:sz w:val="24"/>
-          <w:szCs w:val="24"/>
-        </w:rPr>
-        <w:t xml:space="preserve">também </w:t>
-      </w:r>
-      <w:r>
-        <w:rPr>
-          <w:rFonts w:ascii="Arial" w:hAnsi="Arial" w:cs="Arial"/>
-          <w:sz w:val="24"/>
-          <w:szCs w:val="24"/>
-        </w:rPr>
-        <w:t xml:space="preserve">a instalação do Apache, PHP, MySQL e </w:t>
-      </w:r>
-      <w:proofErr w:type="spellStart"/>
-      <w:r>
-        <w:rPr>
-          <w:rFonts w:ascii="Arial" w:hAnsi="Arial" w:cs="Arial"/>
-          <w:sz w:val="24"/>
-          <w:szCs w:val="24"/>
-        </w:rPr>
-        <w:t>PhpMyadmin</w:t>
-      </w:r>
-      <w:proofErr w:type="spellEnd"/>
-      <w:r>
-        <w:rPr>
-          <w:rFonts w:ascii="Arial" w:hAnsi="Arial" w:cs="Arial"/>
-          <w:sz w:val="24"/>
-          <w:szCs w:val="24"/>
-        </w:rPr>
-        <w:t xml:space="preserve">. Foi feito o uso também do framework </w:t>
-      </w:r>
-      <w:proofErr w:type="spellStart"/>
-      <w:r>
-        <w:rPr>
-          <w:rFonts w:ascii="Arial" w:hAnsi="Arial" w:cs="Arial"/>
-          <w:sz w:val="24"/>
-          <w:szCs w:val="24"/>
-        </w:rPr>
-        <w:t>Bootstrap</w:t>
-      </w:r>
-      <w:proofErr w:type="spellEnd"/>
-      <w:r>
-        <w:rPr>
-          <w:rFonts w:ascii="Arial" w:hAnsi="Arial" w:cs="Arial"/>
-          <w:sz w:val="24"/>
-          <w:szCs w:val="24"/>
-        </w:rPr>
-        <w:t xml:space="preserve"> </w:t>
-      </w:r>
-      <w:r>
-        <w:rPr>
-          <w:rFonts w:ascii="Arial" w:hAnsi="Arial" w:cs="Arial"/>
-          <w:sz w:val="24"/>
-          <w:szCs w:val="24"/>
-        </w:rPr>
-        <w:t>3</w:t>
-      </w:r>
-      <w:r>
-        <w:rPr>
-          <w:rFonts w:ascii="Arial" w:hAnsi="Arial" w:cs="Arial"/>
-          <w:sz w:val="24"/>
-          <w:szCs w:val="24"/>
-        </w:rPr>
-        <w:t xml:space="preserve"> e da biblioteca </w:t>
-      </w:r>
-      <w:proofErr w:type="spellStart"/>
-      <w:r>
-        <w:rPr>
-          <w:rFonts w:ascii="Arial" w:hAnsi="Arial" w:cs="Arial"/>
-          <w:sz w:val="24"/>
-          <w:szCs w:val="24"/>
-        </w:rPr>
-        <w:t>jQuery</w:t>
-      </w:r>
-      <w:proofErr w:type="spellEnd"/>
-      <w:r>
-        <w:rPr>
-          <w:rFonts w:ascii="Arial" w:hAnsi="Arial" w:cs="Arial"/>
-          <w:sz w:val="24"/>
-          <w:szCs w:val="24"/>
-        </w:rPr>
-        <w:t xml:space="preserve"> do </w:t>
-      </w:r>
-      <w:proofErr w:type="spellStart"/>
-      <w:r>
-        <w:rPr>
-          <w:rFonts w:ascii="Arial" w:hAnsi="Arial" w:cs="Arial"/>
-          <w:sz w:val="24"/>
-          <w:szCs w:val="24"/>
-        </w:rPr>
-        <w:t>JavaScript</w:t>
-      </w:r>
-      <w:proofErr w:type="spellEnd"/>
-      <w:r>
-        <w:rPr>
-          <w:rFonts w:ascii="Arial" w:hAnsi="Arial" w:cs="Arial"/>
-          <w:sz w:val="24"/>
-          <w:szCs w:val="24"/>
-        </w:rPr>
-        <w:t>.</w:t>
-      </w:r>
-      <w:r>
-        <w:rPr>
-          <w:rFonts w:ascii="Arial" w:hAnsi="Arial" w:cs="Arial"/>
-          <w:sz w:val="24"/>
-          <w:szCs w:val="24"/>
-        </w:rPr>
-        <w:t xml:space="preserve"> Na edição e criação dos códigos existentes no projeto foi feito o uso dos editores Sublime </w:t>
-      </w:r>
-      <w:proofErr w:type="spellStart"/>
-      <w:r>
-        <w:rPr>
-          <w:rFonts w:ascii="Arial" w:hAnsi="Arial" w:cs="Arial"/>
-          <w:sz w:val="24"/>
-          <w:szCs w:val="24"/>
-        </w:rPr>
-        <w:t>Text</w:t>
-      </w:r>
-      <w:proofErr w:type="spellEnd"/>
-      <w:r>
-        <w:rPr>
-          <w:rFonts w:ascii="Arial" w:hAnsi="Arial" w:cs="Arial"/>
-          <w:sz w:val="24"/>
-          <w:szCs w:val="24"/>
-        </w:rPr>
-        <w:t xml:space="preserve"> 3 e Atom.</w:t>
-      </w:r>
-      <w:r>
-        <w:rPr>
-          <w:rFonts w:ascii="Arial" w:hAnsi="Arial" w:cs="Arial"/>
-          <w:sz w:val="24"/>
-          <w:szCs w:val="24"/>
-        </w:rPr>
-        <w:t xml:space="preserve"> Para a engenharia de software do projeto foram </w:t>
-      </w:r>
-      <w:r>
-        <w:rPr>
-          <w:rFonts w:ascii="Arial" w:hAnsi="Arial" w:cs="Arial"/>
-          <w:sz w:val="24"/>
-          <w:szCs w:val="24"/>
-        </w:rPr>
-        <w:t>empregados</w:t>
-      </w:r>
-      <w:r>
-        <w:rPr>
-          <w:rFonts w:ascii="Arial" w:hAnsi="Arial" w:cs="Arial"/>
-          <w:sz w:val="24"/>
-          <w:szCs w:val="24"/>
-        </w:rPr>
-        <w:t xml:space="preserve"> em conjunto os métodos ágeis Scrum e </w:t>
-      </w:r>
-      <w:proofErr w:type="spellStart"/>
-      <w:r>
-        <w:rPr>
-          <w:rFonts w:ascii="Arial" w:hAnsi="Arial" w:cs="Arial"/>
-          <w:sz w:val="24"/>
-          <w:szCs w:val="24"/>
-        </w:rPr>
-        <w:t>Kanban</w:t>
-      </w:r>
-      <w:proofErr w:type="spellEnd"/>
-      <w:r>
-        <w:rPr>
-          <w:rFonts w:ascii="Arial" w:hAnsi="Arial" w:cs="Arial"/>
-          <w:sz w:val="24"/>
-          <w:szCs w:val="24"/>
-        </w:rPr>
-        <w:t>.</w:t>
-      </w:r>
-    </w:p>
-    <w:p>
-      <w:pPr>
-        <w:ind w:firstLine="708"/>
-        <w:jc w:val="both"/>
-        <w:rPr>
-          <w:rFonts w:ascii="Arial" w:hAnsi="Arial" w:cs="Arial"/>
-          <w:sz w:val="24"/>
-          <w:szCs w:val="24"/>
-        </w:rPr>
-      </w:pPr>
     </w:p>
     <w:p>
       <w:pPr>
         <w:pStyle w:val="Ttulo3"/>
       </w:pPr>
-      <w:bookmarkStart w:id="8" w:name="_Toc530589702"/>
+      <w:bookmarkStart w:id="7" w:name="_Toc530589702"/>
       <w:r>
         <w:lastRenderedPageBreak/>
         <w:t>2.1.1. HTML 5</w:t>
       </w:r>
-      <w:bookmarkEnd w:id="8"/>
+      <w:bookmarkEnd w:id="7"/>
     </w:p>
     <w:p>
       <w:pPr>
@@ -5395,7 +5379,7 @@
       <w:pPr>
         <w:pStyle w:val="Ttulo3"/>
       </w:pPr>
-      <w:bookmarkStart w:id="9" w:name="_Toc530589703"/>
+      <w:bookmarkStart w:id="8" w:name="_Toc530589703"/>
       <w:r>
         <w:t>2.1.2</w:t>
       </w:r>
@@ -5405,7 +5389,7 @@
       <w:r>
         <w:t xml:space="preserve"> CSS 3</w:t>
       </w:r>
-      <w:bookmarkEnd w:id="9"/>
+      <w:bookmarkEnd w:id="8"/>
     </w:p>
     <w:p>
       <w:pPr>
@@ -5431,25 +5415,7 @@
           <w:sz w:val="24"/>
           <w:szCs w:val="24"/>
         </w:rPr>
-        <w:t xml:space="preserve">O </w:t>
-      </w:r>
-      <w:proofErr w:type="spellStart"/>
-      <w:r>
-        <w:rPr>
-          <w:rFonts w:ascii="Arial" w:hAnsi="Arial" w:cs="Arial"/>
-          <w:sz w:val="24"/>
-          <w:szCs w:val="24"/>
-        </w:rPr>
-        <w:t>CSS</w:t>
-      </w:r>
-      <w:proofErr w:type="spellEnd"/>
-      <w:r>
-        <w:rPr>
-          <w:rFonts w:ascii="Arial" w:hAnsi="Arial" w:cs="Arial"/>
-          <w:sz w:val="24"/>
-          <w:szCs w:val="24"/>
-        </w:rPr>
-        <w:t xml:space="preserve"> é utilizado em conjunto com o HTML para fazer toda a formatação e estilização de uma página web.</w:t>
+        <w:t>O CSS é utilizado em conjunto com o HTML para fazer toda a formatação e estilização de uma página web.</w:t>
       </w:r>
     </w:p>
     <w:p>
@@ -5524,7 +5490,7 @@
       <w:pPr>
         <w:pStyle w:val="Ttulo3"/>
       </w:pPr>
-      <w:bookmarkStart w:id="10" w:name="_Toc530589704"/>
+      <w:bookmarkStart w:id="9" w:name="_Toc530589704"/>
       <w:r>
         <w:t>2.1.3</w:t>
       </w:r>
@@ -5538,7 +5504,7 @@
       <w:r>
         <w:t>JavaScripit</w:t>
       </w:r>
-      <w:bookmarkEnd w:id="10"/>
+      <w:bookmarkEnd w:id="9"/>
       <w:proofErr w:type="spellEnd"/>
     </w:p>
     <w:p>
@@ -5740,14 +5706,14 @@
       <w:pPr>
         <w:pStyle w:val="Ttulo3"/>
       </w:pPr>
-      <w:bookmarkStart w:id="11" w:name="_Toc530589705"/>
+      <w:bookmarkStart w:id="10" w:name="_Toc530589705"/>
       <w:r>
         <w:t>2.1.4. PHP</w:t>
       </w:r>
       <w:r>
         <w:t xml:space="preserve"> 7</w:t>
       </w:r>
-      <w:bookmarkEnd w:id="11"/>
+      <w:bookmarkEnd w:id="10"/>
     </w:p>
     <w:p>
       <w:pPr>
@@ -5910,7 +5876,7 @@
       <w:pPr>
         <w:pStyle w:val="Ttulo3"/>
       </w:pPr>
-      <w:bookmarkStart w:id="12" w:name="_Toc530589706"/>
+      <w:bookmarkStart w:id="11" w:name="_Toc530589706"/>
       <w:r>
         <w:t xml:space="preserve">2.1.5. </w:t>
       </w:r>
@@ -5926,7 +5892,7 @@
       <w:r>
         <w:t>Lamp</w:t>
       </w:r>
-      <w:bookmarkEnd w:id="12"/>
+      <w:bookmarkEnd w:id="11"/>
       <w:proofErr w:type="spellEnd"/>
     </w:p>
     <w:p>
@@ -6337,7 +6303,7 @@
       <w:pPr>
         <w:pStyle w:val="Ttulo3"/>
       </w:pPr>
-      <w:bookmarkStart w:id="13" w:name="_Toc530589707"/>
+      <w:bookmarkStart w:id="12" w:name="_Toc530589707"/>
       <w:r>
         <w:lastRenderedPageBreak/>
         <w:t>2.1.6.</w:t>
@@ -6353,7 +6319,7 @@
       <w:r>
         <w:t xml:space="preserve"> 3</w:t>
       </w:r>
-      <w:bookmarkEnd w:id="13"/>
+      <w:bookmarkEnd w:id="12"/>
     </w:p>
     <w:p>
       <w:pPr>
@@ -7136,7 +7102,7 @@
       <w:pPr>
         <w:pStyle w:val="Ttulo3"/>
       </w:pPr>
-      <w:bookmarkStart w:id="14" w:name="_Toc530589708"/>
+      <w:bookmarkStart w:id="13" w:name="_Toc530589708"/>
       <w:r>
         <w:t xml:space="preserve">2.1.7. Sublime </w:t>
       </w:r>
@@ -7152,7 +7118,7 @@
       <w:r>
         <w:t>Atom</w:t>
       </w:r>
-      <w:bookmarkEnd w:id="14"/>
+      <w:bookmarkEnd w:id="13"/>
       <w:proofErr w:type="spellEnd"/>
     </w:p>
     <w:p>
@@ -7375,7 +7341,7 @@
       <w:pPr>
         <w:pStyle w:val="Ttulo2"/>
       </w:pPr>
-      <w:bookmarkStart w:id="15" w:name="_Toc530589709"/>
+      <w:bookmarkStart w:id="14" w:name="_Toc530589709"/>
       <w:r>
         <w:t>2.2</w:t>
       </w:r>
@@ -7394,7 +7360,7 @@
       <w:r>
         <w:t>?</w:t>
       </w:r>
-      <w:bookmarkEnd w:id="15"/>
+      <w:bookmarkEnd w:id="14"/>
     </w:p>
     <w:p>
       <w:pPr>
@@ -7621,7 +7587,7 @@
       <w:pPr>
         <w:pStyle w:val="Ttulo2"/>
       </w:pPr>
-      <w:bookmarkStart w:id="16" w:name="_Toc530589710"/>
+      <w:bookmarkStart w:id="15" w:name="_Toc530589710"/>
       <w:r>
         <w:t>2.3</w:t>
       </w:r>
@@ -7634,7 +7600,7 @@
       <w:r>
         <w:t>?</w:t>
       </w:r>
-      <w:bookmarkEnd w:id="16"/>
+      <w:bookmarkEnd w:id="15"/>
     </w:p>
     <w:p>
       <w:pPr>
@@ -7734,11 +7700,11 @@
       <w:pPr>
         <w:pStyle w:val="Ttulo3"/>
       </w:pPr>
-      <w:bookmarkStart w:id="17" w:name="_Toc530589711"/>
+      <w:bookmarkStart w:id="16" w:name="_Toc530589711"/>
       <w:r>
         <w:t>2.3.1. Scrum</w:t>
       </w:r>
-      <w:bookmarkEnd w:id="17"/>
+      <w:bookmarkEnd w:id="16"/>
     </w:p>
     <w:p>
       <w:pPr>
@@ -7937,7 +7903,7 @@
       <w:pPr>
         <w:pStyle w:val="Ttulo3"/>
       </w:pPr>
-      <w:bookmarkStart w:id="18" w:name="_Toc530589712"/>
+      <w:bookmarkStart w:id="17" w:name="_Toc530589712"/>
       <w:r>
         <w:lastRenderedPageBreak/>
         <w:t xml:space="preserve">2.3.2. </w:t>
@@ -7946,6 +7912,327 @@
       <w:r>
         <w:t>Kanban</w:t>
       </w:r>
+      <w:bookmarkEnd w:id="17"/>
+      <w:proofErr w:type="spellEnd"/>
+    </w:p>
+    <w:p>
+      <w:pPr>
+        <w:ind w:firstLine="708"/>
+        <w:jc w:val="both"/>
+        <w:rPr>
+          <w:rFonts w:ascii="Arial" w:hAnsi="Arial" w:cs="Arial"/>
+          <w:sz w:val="24"/>
+        </w:rPr>
+      </w:pPr>
+      <w:proofErr w:type="spellStart"/>
+      <w:r>
+        <w:rPr>
+          <w:rFonts w:ascii="Arial" w:hAnsi="Arial" w:cs="Arial"/>
+          <w:sz w:val="24"/>
+          <w:szCs w:val="24"/>
+        </w:rPr>
+        <w:t>Kanban</w:t>
+      </w:r>
+      <w:proofErr w:type="spellEnd"/>
+      <w:r>
+        <w:rPr>
+          <w:rFonts w:ascii="Arial" w:hAnsi="Arial" w:cs="Arial"/>
+          <w:sz w:val="24"/>
+          <w:szCs w:val="24"/>
+        </w:rPr>
+        <w:t xml:space="preserve"> também é um método ágil muito utilizado, suas principais características consistem em poder visualizar o fluxo de trabalho e acompanhar a execução de todas as tarefas </w:t>
+      </w:r>
+      <w:r>
+        <w:rPr>
+          <w:rFonts w:ascii="Arial" w:hAnsi="Arial" w:cs="Arial"/>
+          <w:sz w:val="24"/>
+          <w:szCs w:val="24"/>
+        </w:rPr>
+        <w:t>exigidas no processo de desenvolvimento de um sistema.</w:t>
+      </w:r>
+      <w:r>
+        <w:rPr>
+          <w:rFonts w:ascii="Arial" w:hAnsi="Arial" w:cs="Arial"/>
+          <w:sz w:val="24"/>
+          <w:szCs w:val="24"/>
+        </w:rPr>
+        <w:t xml:space="preserve"> </w:t>
+      </w:r>
+      <w:r>
+        <w:rPr>
+          <w:rFonts w:ascii="Arial" w:hAnsi="Arial" w:cs="Arial"/>
+          <w:sz w:val="24"/>
+        </w:rPr>
+        <w:t xml:space="preserve">Utilizado para implantação de mudanças, não prescreve papéis, práticas ou cerimônias específicas. Em vez disso, oferece uma série de princípios para otimizar o fluxo e a geração de valor do sistema de entrega de software. O foco do </w:t>
+      </w:r>
+      <w:proofErr w:type="spellStart"/>
+      <w:r>
+        <w:rPr>
+          <w:rFonts w:ascii="Arial" w:hAnsi="Arial" w:cs="Arial"/>
+          <w:sz w:val="24"/>
+        </w:rPr>
+        <w:t>Kanban</w:t>
+      </w:r>
+      <w:proofErr w:type="spellEnd"/>
+      <w:r>
+        <w:rPr>
+          <w:rFonts w:ascii="Arial" w:hAnsi="Arial" w:cs="Arial"/>
+          <w:sz w:val="24"/>
+        </w:rPr>
+        <w:t xml:space="preserve"> no contexto e na adaptabilidade tem tornado o método cada vez mais popular para equipes que em que técnicas ágeis não se aplicam diretamente, e em times </w:t>
+      </w:r>
+      <w:proofErr w:type="spellStart"/>
+      <w:r>
+        <w:rPr>
+          <w:rFonts w:ascii="Arial" w:hAnsi="Arial" w:cs="Arial"/>
+          <w:sz w:val="24"/>
+        </w:rPr>
+        <w:t>Agile</w:t>
+      </w:r>
+      <w:proofErr w:type="spellEnd"/>
+      <w:r>
+        <w:rPr>
+          <w:rFonts w:ascii="Arial" w:hAnsi="Arial" w:cs="Arial"/>
+          <w:sz w:val="24"/>
+        </w:rPr>
+        <w:t xml:space="preserve"> que procuram maneiras de otimizar seu processo de desenvolvimento.</w:t>
+      </w:r>
+    </w:p>
+    <w:p>
+      <w:pPr>
+        <w:ind w:left="4248"/>
+        <w:jc w:val="both"/>
+        <w:rPr>
+          <w:rFonts w:ascii="Arial" w:hAnsi="Arial" w:cs="Arial"/>
+          <w:sz w:val="24"/>
+          <w:szCs w:val="24"/>
+        </w:rPr>
+      </w:pPr>
+      <w:r>
+        <w:rPr>
+          <w:rFonts w:ascii="Arial" w:hAnsi="Arial" w:cs="Arial"/>
+          <w:sz w:val="20"/>
+          <w:szCs w:val="24"/>
+        </w:rPr>
+        <w:t>“</w:t>
+      </w:r>
+      <w:r>
+        <w:rPr>
+          <w:rFonts w:ascii="Arial" w:eastAsia="Times New Roman" w:hAnsi="Arial" w:cs="Arial"/>
+          <w:sz w:val="20"/>
+          <w:szCs w:val="24"/>
+          <w:lang w:eastAsia="pt-BR"/>
+        </w:rPr>
+        <w:t xml:space="preserve">O </w:t>
+      </w:r>
+      <w:proofErr w:type="spellStart"/>
+      <w:r>
+        <w:rPr>
+          <w:rFonts w:ascii="Arial" w:eastAsia="Times New Roman" w:hAnsi="Arial" w:cs="Arial"/>
+          <w:sz w:val="20"/>
+          <w:szCs w:val="24"/>
+          <w:lang w:eastAsia="pt-BR"/>
+        </w:rPr>
+        <w:t>Kanban</w:t>
+      </w:r>
+      <w:proofErr w:type="spellEnd"/>
+      <w:r>
+        <w:rPr>
+          <w:rFonts w:ascii="Arial" w:eastAsia="Times New Roman" w:hAnsi="Arial" w:cs="Arial"/>
+          <w:sz w:val="20"/>
+          <w:szCs w:val="24"/>
+          <w:lang w:eastAsia="pt-BR"/>
+        </w:rPr>
+        <w:t xml:space="preserve">, ou mais precisamente o "sistema </w:t>
+      </w:r>
+      <w:proofErr w:type="spellStart"/>
+      <w:r>
+        <w:rPr>
+          <w:rFonts w:ascii="Arial" w:eastAsia="Times New Roman" w:hAnsi="Arial" w:cs="Arial"/>
+          <w:sz w:val="20"/>
+          <w:szCs w:val="24"/>
+          <w:lang w:eastAsia="pt-BR"/>
+        </w:rPr>
+        <w:t>Kanban</w:t>
+      </w:r>
+      <w:proofErr w:type="spellEnd"/>
+      <w:r>
+        <w:rPr>
+          <w:rFonts w:ascii="Arial" w:eastAsia="Times New Roman" w:hAnsi="Arial" w:cs="Arial"/>
+          <w:sz w:val="20"/>
+          <w:szCs w:val="24"/>
+          <w:lang w:eastAsia="pt-BR"/>
+        </w:rPr>
+        <w:t xml:space="preserve"> para desenvolvimento de software" representa uma implementação mais direta dos princípios de Desenvolvimento </w:t>
+      </w:r>
+      <w:proofErr w:type="spellStart"/>
+      <w:r>
+        <w:rPr>
+          <w:rFonts w:ascii="Arial" w:eastAsia="Times New Roman" w:hAnsi="Arial" w:cs="Arial"/>
+          <w:sz w:val="20"/>
+          <w:szCs w:val="24"/>
+          <w:lang w:eastAsia="pt-BR"/>
+        </w:rPr>
+        <w:t>Lean</w:t>
+      </w:r>
+      <w:proofErr w:type="spellEnd"/>
+      <w:r>
+        <w:rPr>
+          <w:rFonts w:ascii="Arial" w:eastAsia="Times New Roman" w:hAnsi="Arial" w:cs="Arial"/>
+          <w:sz w:val="20"/>
+          <w:szCs w:val="24"/>
+          <w:lang w:eastAsia="pt-BR"/>
+        </w:rPr>
+        <w:t xml:space="preserve"> de Produtos para o desenvolvimento de software que os métodos ágeis tradicionais. Com foco consistente no fluxo e no contexto, o </w:t>
+      </w:r>
+      <w:proofErr w:type="spellStart"/>
+      <w:r>
+        <w:rPr>
+          <w:rFonts w:ascii="Arial" w:eastAsia="Times New Roman" w:hAnsi="Arial" w:cs="Arial"/>
+          <w:sz w:val="20"/>
+          <w:szCs w:val="24"/>
+          <w:lang w:eastAsia="pt-BR"/>
+        </w:rPr>
+        <w:t>Kanban</w:t>
+      </w:r>
+      <w:proofErr w:type="spellEnd"/>
+      <w:r>
+        <w:rPr>
+          <w:rFonts w:ascii="Arial" w:eastAsia="Times New Roman" w:hAnsi="Arial" w:cs="Arial"/>
+          <w:sz w:val="20"/>
+          <w:szCs w:val="24"/>
+          <w:lang w:eastAsia="pt-BR"/>
+        </w:rPr>
+        <w:t xml:space="preserve"> oferece uma abordagem menos prescritiva comparada ao </w:t>
+      </w:r>
+      <w:proofErr w:type="spellStart"/>
+      <w:r>
+        <w:rPr>
+          <w:rFonts w:ascii="Arial" w:eastAsia="Times New Roman" w:hAnsi="Arial" w:cs="Arial"/>
+          <w:sz w:val="20"/>
+          <w:szCs w:val="24"/>
+          <w:lang w:eastAsia="pt-BR"/>
+        </w:rPr>
+        <w:t>Agile</w:t>
+      </w:r>
+      <w:proofErr w:type="spellEnd"/>
+      <w:r>
+        <w:rPr>
+          <w:rFonts w:ascii="Arial" w:eastAsia="Times New Roman" w:hAnsi="Arial" w:cs="Arial"/>
+          <w:sz w:val="20"/>
+          <w:szCs w:val="24"/>
+          <w:lang w:eastAsia="pt-BR"/>
+        </w:rPr>
+        <w:t>, e tem se tornado uma extensão popular dos métodos ágeis tradicionais como Scrum e XP.</w:t>
+      </w:r>
+      <w:r>
+        <w:rPr>
+          <w:rFonts w:ascii="Arial" w:hAnsi="Arial" w:cs="Arial"/>
+          <w:sz w:val="20"/>
+          <w:szCs w:val="24"/>
+        </w:rPr>
+        <w:t>”</w:t>
+      </w:r>
+      <w:r>
+        <w:rPr>
+          <w:rFonts w:ascii="Arial" w:hAnsi="Arial" w:cs="Arial"/>
+          <w:sz w:val="20"/>
+          <w:szCs w:val="24"/>
+        </w:rPr>
+        <w:t xml:space="preserve"> </w:t>
+      </w:r>
+      <w:r>
+        <w:rPr>
+          <w:rFonts w:ascii="Arial" w:hAnsi="Arial" w:cs="Arial"/>
+          <w:sz w:val="20"/>
+          <w:szCs w:val="24"/>
+        </w:rPr>
+        <w:t>BOERG (2012, p.</w:t>
+      </w:r>
+      <w:r>
+        <w:rPr>
+          <w:rFonts w:ascii="Arial" w:hAnsi="Arial" w:cs="Arial"/>
+          <w:sz w:val="20"/>
+          <w:szCs w:val="24"/>
+        </w:rPr>
+        <w:t>4</w:t>
+      </w:r>
+      <w:r>
+        <w:rPr>
+          <w:rFonts w:ascii="Arial" w:hAnsi="Arial" w:cs="Arial"/>
+          <w:sz w:val="20"/>
+          <w:szCs w:val="24"/>
+        </w:rPr>
+        <w:t>)</w:t>
+      </w:r>
+      <w:r>
+        <w:rPr>
+          <w:rFonts w:ascii="Arial" w:hAnsi="Arial" w:cs="Arial"/>
+          <w:sz w:val="24"/>
+          <w:szCs w:val="24"/>
+        </w:rPr>
+        <w:t>.</w:t>
+      </w:r>
+    </w:p>
+    <w:p>
+      <w:pPr>
+        <w:jc w:val="both"/>
+        <w:rPr>
+          <w:rFonts w:ascii="Arial" w:hAnsi="Arial" w:cs="Arial"/>
+          <w:sz w:val="24"/>
+          <w:szCs w:val="24"/>
+        </w:rPr>
+      </w:pPr>
+      <w:r>
+        <w:rPr>
+          <w:rFonts w:ascii="Arial" w:hAnsi="Arial" w:cs="Arial"/>
+          <w:sz w:val="24"/>
+          <w:szCs w:val="24"/>
+        </w:rPr>
+        <w:tab/>
+        <w:t xml:space="preserve">O </w:t>
+      </w:r>
+      <w:proofErr w:type="spellStart"/>
+      <w:r>
+        <w:rPr>
+          <w:rFonts w:ascii="Arial" w:hAnsi="Arial" w:cs="Arial"/>
+          <w:sz w:val="24"/>
+          <w:szCs w:val="24"/>
+        </w:rPr>
+        <w:t>kanban</w:t>
+      </w:r>
+      <w:proofErr w:type="spellEnd"/>
+      <w:r>
+        <w:rPr>
+          <w:rFonts w:ascii="Arial" w:hAnsi="Arial" w:cs="Arial"/>
+          <w:sz w:val="24"/>
+          <w:szCs w:val="24"/>
+        </w:rPr>
+        <w:t xml:space="preserve"> foi empregado da seguinte forma no projeto: foi utilizado o quadro de tarefas contendo etapas para o desenvolvimento do sistema que foram divididas em quatro partes, que eram, a fazer, em andamento, teste e concluído. O uso do quadro consistiu em adicionar as tarefas que deveriam ser feitas durante o processo de desenvolvimento do sistema, na qual um integrante da equipe tomou para si essa determinada tarefa para que ela fosse desenvolvida, testada e concluída.</w:t>
+      </w:r>
+    </w:p>
+    <w:p>
+      <w:pPr>
+        <w:jc w:val="both"/>
+        <w:rPr>
+          <w:rFonts w:ascii="Arial" w:hAnsi="Arial" w:cs="Arial"/>
+          <w:sz w:val="24"/>
+          <w:szCs w:val="24"/>
+        </w:rPr>
+      </w:pPr>
+    </w:p>
+    <w:p>
+      <w:pPr>
+        <w:pStyle w:val="Ttulo3"/>
+      </w:pPr>
+      <w:bookmarkStart w:id="18" w:name="_Toc530589713"/>
+      <w:r>
+        <w:t xml:space="preserve">2.3.3 </w:t>
+      </w:r>
+      <w:proofErr w:type="spellStart"/>
+      <w:r>
+        <w:t>Trello</w:t>
+      </w:r>
       <w:bookmarkEnd w:id="18"/>
       <w:proofErr w:type="spellEnd"/>
     </w:p>
@@ -7953,11 +8240,79 @@
       <w:pPr>
         <w:ind w:firstLine="708"/>
         <w:jc w:val="both"/>
-        <w:rPr>
-          <w:rFonts w:ascii="Arial" w:hAnsi="Arial" w:cs="Arial"/>
-          <w:sz w:val="24"/>
-        </w:rPr>
-      </w:pPr>
+      </w:pPr>
+      <w:r>
+        <w:rPr>
+          <w:rFonts w:ascii="Arial" w:hAnsi="Arial" w:cs="Arial"/>
+          <w:sz w:val="24"/>
+          <w:szCs w:val="24"/>
+        </w:rPr>
+        <w:t>Para ser feito o uso d</w:t>
+      </w:r>
+      <w:r>
+        <w:rPr>
+          <w:rFonts w:ascii="Arial" w:hAnsi="Arial" w:cs="Arial"/>
+          <w:sz w:val="24"/>
+          <w:szCs w:val="24"/>
+        </w:rPr>
+        <w:t>o</w:t>
+      </w:r>
+      <w:r>
+        <w:rPr>
+          <w:rFonts w:ascii="Arial" w:hAnsi="Arial" w:cs="Arial"/>
+          <w:sz w:val="24"/>
+          <w:szCs w:val="24"/>
+        </w:rPr>
+        <w:t xml:space="preserve"> quadro</w:t>
+      </w:r>
+      <w:r>
+        <w:rPr>
+          <w:rFonts w:ascii="Arial" w:hAnsi="Arial" w:cs="Arial"/>
+          <w:sz w:val="24"/>
+          <w:szCs w:val="24"/>
+        </w:rPr>
+        <w:t xml:space="preserve"> de tarefas</w:t>
+      </w:r>
+      <w:r>
+        <w:rPr>
+          <w:rFonts w:ascii="Arial" w:hAnsi="Arial" w:cs="Arial"/>
+          <w:sz w:val="24"/>
+          <w:szCs w:val="24"/>
+        </w:rPr>
+        <w:t xml:space="preserve"> a equipe </w:t>
+      </w:r>
+      <w:r>
+        <w:rPr>
+          <w:rFonts w:ascii="Arial" w:hAnsi="Arial" w:cs="Arial"/>
+          <w:sz w:val="24"/>
+          <w:szCs w:val="24"/>
+        </w:rPr>
+        <w:t>fez uso</w:t>
+      </w:r>
+      <w:r>
+        <w:rPr>
+          <w:rFonts w:ascii="Arial" w:hAnsi="Arial" w:cs="Arial"/>
+          <w:sz w:val="24"/>
+          <w:szCs w:val="24"/>
+        </w:rPr>
+        <w:t xml:space="preserve"> </w:t>
+      </w:r>
+      <w:r>
+        <w:rPr>
+          <w:rFonts w:ascii="Arial" w:hAnsi="Arial" w:cs="Arial"/>
+          <w:sz w:val="24"/>
+          <w:szCs w:val="24"/>
+        </w:rPr>
+        <w:t>d</w:t>
+      </w:r>
+      <w:r>
+        <w:rPr>
+          <w:rFonts w:ascii="Arial" w:hAnsi="Arial" w:cs="Arial"/>
+          <w:sz w:val="24"/>
+          <w:szCs w:val="24"/>
+        </w:rPr>
+        <w:t xml:space="preserve">o </w:t>
+      </w:r>
       <w:proofErr w:type="spellStart"/>
       <w:r>
         <w:rPr>
@@ -7965,7 +8320,7 @@
           <w:sz w:val="24"/>
           <w:szCs w:val="24"/>
         </w:rPr>
-        <w:t>Kanban</w:t>
+        <w:t>Trello</w:t>
       </w:r>
       <w:proofErr w:type="spellEnd"/>
       <w:r>
@@ -7974,238 +8329,82 @@
           <w:sz w:val="24"/>
           <w:szCs w:val="24"/>
         </w:rPr>
-        <w:t xml:space="preserve"> também é um método ágil muito utilizado, suas principais características consistem em poder visualizar o fluxo de trabalho e acompanhar a execução de todas as tarefas </w:t>
-      </w:r>
-      <w:r>
-        <w:rPr>
-          <w:rFonts w:ascii="Arial" w:hAnsi="Arial" w:cs="Arial"/>
-          <w:sz w:val="24"/>
-          <w:szCs w:val="24"/>
-        </w:rPr>
-        <w:t>exigidas no processo de desenvolvimento de um sistema.</w:t>
-      </w:r>
-      <w:r>
-        <w:rPr>
-          <w:rFonts w:ascii="Arial" w:hAnsi="Arial" w:cs="Arial"/>
-          <w:sz w:val="24"/>
-          <w:szCs w:val="24"/>
-        </w:rPr>
+        <w:t>, que é uma ferramenta online que permite a criação e o uso dinâmico do quadro de tarefas pela equipe</w:t>
+      </w:r>
+      <w:r>
+        <w:rPr>
+          <w:rFonts w:ascii="Arial" w:hAnsi="Arial" w:cs="Arial"/>
+          <w:sz w:val="24"/>
+          <w:szCs w:val="24"/>
+        </w:rPr>
+        <w:t>, permitindo a colaboração e organização no processo de desenvolvimento do sistema</w:t>
+      </w:r>
+      <w:r>
+        <w:rPr>
+          <w:rFonts w:ascii="Arial" w:hAnsi="Arial" w:cs="Arial"/>
+          <w:sz w:val="24"/>
+          <w:szCs w:val="24"/>
+        </w:rPr>
+        <w:t>.</w:t>
+      </w:r>
+      <w:r>
         <w:t xml:space="preserve"> </w:t>
       </w:r>
-      <w:r>
-        <w:rPr>
-          <w:rFonts w:ascii="Arial" w:hAnsi="Arial" w:cs="Arial"/>
-          <w:sz w:val="24"/>
-        </w:rPr>
-        <w:t xml:space="preserve">Utilizado para implantação de mudanças, não prescreve papéis, práticas ou cerimônias específicas. Em vez disso, oferece uma série de princípios para otimizar o fluxo e a geração de valor do sistema de entrega de software. O foco do </w:t>
+    </w:p>
+    <w:p>
+      <w:pPr>
+        <w:ind w:left="4248"/>
+        <w:jc w:val="both"/>
+        <w:rPr>
+          <w:rFonts w:ascii="Arial" w:hAnsi="Arial" w:cs="Arial"/>
+          <w:sz w:val="20"/>
+        </w:rPr>
+      </w:pPr>
+      <w:r>
+        <w:rPr>
+          <w:rFonts w:ascii="Arial" w:hAnsi="Arial" w:cs="Arial"/>
+          <w:sz w:val="20"/>
+        </w:rPr>
+        <w:t>“</w:t>
       </w:r>
       <w:proofErr w:type="spellStart"/>
       <w:r>
         <w:rPr>
           <w:rFonts w:ascii="Arial" w:hAnsi="Arial" w:cs="Arial"/>
-          <w:sz w:val="24"/>
-        </w:rPr>
-        <w:t>Kanban</w:t>
+          <w:sz w:val="20"/>
+        </w:rPr>
+        <w:t>Trello</w:t>
       </w:r>
       <w:proofErr w:type="spellEnd"/>
       <w:r>
         <w:rPr>
           <w:rFonts w:ascii="Arial" w:hAnsi="Arial" w:cs="Arial"/>
-          <w:sz w:val="24"/>
-        </w:rPr>
-        <w:t xml:space="preserve"> no contexto e na adaptabilidade tem tornado o método cada vez mais popular para equipes que em que técnicas ágeis não se aplicam diretamente, e em times </w:t>
+          <w:sz w:val="20"/>
+        </w:rPr>
+        <w:t xml:space="preserve"> é uma ferramenta de colaboração que organiza seus projetos em quadros. De relance, </w:t>
       </w:r>
       <w:proofErr w:type="spellStart"/>
       <w:r>
         <w:rPr>
           <w:rFonts w:ascii="Arial" w:hAnsi="Arial" w:cs="Arial"/>
-          <w:sz w:val="24"/>
-        </w:rPr>
-        <w:t>Agile</w:t>
+          <w:sz w:val="20"/>
+        </w:rPr>
+        <w:t>Trello</w:t>
       </w:r>
       <w:proofErr w:type="spellEnd"/>
       <w:r>
         <w:rPr>
           <w:rFonts w:ascii="Arial" w:hAnsi="Arial" w:cs="Arial"/>
-          <w:sz w:val="24"/>
-        </w:rPr>
-        <w:t xml:space="preserve"> que procuram maneiras de otimizar seu processo de desenvolvimento.</w:t>
-      </w:r>
-    </w:p>
-    <w:p>
-      <w:pPr>
-        <w:ind w:left="4248"/>
-        <w:jc w:val="both"/>
-        <w:rPr>
-          <w:rFonts w:ascii="Arial" w:hAnsi="Arial" w:cs="Arial"/>
-          <w:sz w:val="24"/>
-          <w:szCs w:val="24"/>
-        </w:rPr>
-      </w:pPr>
-      <w:r>
-        <w:rPr>
-          <w:rFonts w:ascii="Arial" w:hAnsi="Arial" w:cs="Arial"/>
           <w:sz w:val="20"/>
-          <w:szCs w:val="24"/>
-        </w:rPr>
-        <w:t>“</w:t>
-      </w:r>
-      <w:r>
-        <w:rPr>
-          <w:rFonts w:ascii="Arial" w:eastAsia="Times New Roman" w:hAnsi="Arial" w:cs="Arial"/>
+        </w:rPr>
+        <w:t xml:space="preserve"> informa o que está sendo trabalhado, quem está trabalhando em quê, e onde algo está em um processo.</w:t>
+      </w:r>
+      <w:r>
+        <w:rPr>
+          <w:rFonts w:ascii="Arial" w:hAnsi="Arial" w:cs="Arial"/>
           <w:sz w:val="20"/>
-          <w:szCs w:val="24"/>
-          <w:lang w:eastAsia="pt-BR"/>
-        </w:rPr>
-        <w:t xml:space="preserve">O </w:t>
-      </w:r>
-      <w:proofErr w:type="spellStart"/>
-      <w:r>
-        <w:rPr>
-          <w:rFonts w:ascii="Arial" w:eastAsia="Times New Roman" w:hAnsi="Arial" w:cs="Arial"/>
-          <w:sz w:val="20"/>
-          <w:szCs w:val="24"/>
-          <w:lang w:eastAsia="pt-BR"/>
-        </w:rPr>
-        <w:t>Kanban</w:t>
-      </w:r>
-      <w:proofErr w:type="spellEnd"/>
-      <w:r>
-        <w:rPr>
-          <w:rFonts w:ascii="Arial" w:eastAsia="Times New Roman" w:hAnsi="Arial" w:cs="Arial"/>
-          <w:sz w:val="20"/>
-          <w:szCs w:val="24"/>
-          <w:lang w:eastAsia="pt-BR"/>
-        </w:rPr>
-        <w:t xml:space="preserve">, ou mais precisamente o "sistema </w:t>
-      </w:r>
-      <w:proofErr w:type="spellStart"/>
-      <w:r>
-        <w:rPr>
-          <w:rFonts w:ascii="Arial" w:eastAsia="Times New Roman" w:hAnsi="Arial" w:cs="Arial"/>
-          <w:sz w:val="20"/>
-          <w:szCs w:val="24"/>
-          <w:lang w:eastAsia="pt-BR"/>
-        </w:rPr>
-        <w:t>Kanban</w:t>
-      </w:r>
-      <w:proofErr w:type="spellEnd"/>
-      <w:r>
-        <w:rPr>
-          <w:rFonts w:ascii="Arial" w:eastAsia="Times New Roman" w:hAnsi="Arial" w:cs="Arial"/>
-          <w:sz w:val="20"/>
-          <w:szCs w:val="24"/>
-          <w:lang w:eastAsia="pt-BR"/>
-        </w:rPr>
-        <w:t xml:space="preserve"> para desenvolvimento de software" representa uma implementação mais direta dos princípios de Desenvolvimento </w:t>
-      </w:r>
-      <w:proofErr w:type="spellStart"/>
-      <w:r>
-        <w:rPr>
-          <w:rFonts w:ascii="Arial" w:eastAsia="Times New Roman" w:hAnsi="Arial" w:cs="Arial"/>
-          <w:sz w:val="20"/>
-          <w:szCs w:val="24"/>
-          <w:lang w:eastAsia="pt-BR"/>
-        </w:rPr>
-        <w:t>Lean</w:t>
-      </w:r>
-      <w:proofErr w:type="spellEnd"/>
-      <w:r>
-        <w:rPr>
-          <w:rFonts w:ascii="Arial" w:eastAsia="Times New Roman" w:hAnsi="Arial" w:cs="Arial"/>
-          <w:sz w:val="20"/>
-          <w:szCs w:val="24"/>
-          <w:lang w:eastAsia="pt-BR"/>
-        </w:rPr>
-        <w:t xml:space="preserve"> de Produtos para o desenvolvimento de software que os métodos ágeis tradicionais. Com foco consistente no fluxo e no contexto, o </w:t>
-      </w:r>
-      <w:proofErr w:type="spellStart"/>
-      <w:r>
-        <w:rPr>
-          <w:rFonts w:ascii="Arial" w:eastAsia="Times New Roman" w:hAnsi="Arial" w:cs="Arial"/>
-          <w:sz w:val="20"/>
-          <w:szCs w:val="24"/>
-          <w:lang w:eastAsia="pt-BR"/>
-        </w:rPr>
-        <w:t>Kanban</w:t>
-      </w:r>
-      <w:proofErr w:type="spellEnd"/>
-      <w:r>
-        <w:rPr>
-          <w:rFonts w:ascii="Arial" w:eastAsia="Times New Roman" w:hAnsi="Arial" w:cs="Arial"/>
-          <w:sz w:val="20"/>
-          <w:szCs w:val="24"/>
-          <w:lang w:eastAsia="pt-BR"/>
-        </w:rPr>
-        <w:t xml:space="preserve"> oferece uma abordagem menos prescritiva comparada ao </w:t>
-      </w:r>
-      <w:proofErr w:type="spellStart"/>
-      <w:r>
-        <w:rPr>
-          <w:rFonts w:ascii="Arial" w:eastAsia="Times New Roman" w:hAnsi="Arial" w:cs="Arial"/>
-          <w:sz w:val="20"/>
-          <w:szCs w:val="24"/>
-          <w:lang w:eastAsia="pt-BR"/>
-        </w:rPr>
-        <w:t>Agile</w:t>
-      </w:r>
-      <w:proofErr w:type="spellEnd"/>
-      <w:r>
-        <w:rPr>
-          <w:rFonts w:ascii="Arial" w:eastAsia="Times New Roman" w:hAnsi="Arial" w:cs="Arial"/>
-          <w:sz w:val="20"/>
-          <w:szCs w:val="24"/>
-          <w:lang w:eastAsia="pt-BR"/>
-        </w:rPr>
-        <w:t>, e tem se tornado uma extensão popular dos métodos ágeis tradicionais como Scrum e XP.</w:t>
-      </w:r>
-      <w:r>
-        <w:rPr>
-          <w:rFonts w:ascii="Arial" w:hAnsi="Arial" w:cs="Arial"/>
-          <w:sz w:val="20"/>
-          <w:szCs w:val="24"/>
-        </w:rPr>
-        <w:t>”</w:t>
-      </w:r>
-      <w:r>
-        <w:rPr>
-          <w:rFonts w:ascii="Arial" w:hAnsi="Arial" w:cs="Arial"/>
-          <w:sz w:val="20"/>
-          <w:szCs w:val="24"/>
-        </w:rPr>
-        <w:t xml:space="preserve"> </w:t>
-      </w:r>
-      <w:r>
-        <w:rPr>
-          <w:rFonts w:ascii="Arial" w:hAnsi="Arial" w:cs="Arial"/>
-          <w:sz w:val="20"/>
-          <w:szCs w:val="24"/>
-        </w:rPr>
-        <w:t>BOERG (2012, p.</w:t>
-      </w:r>
-      <w:r>
-        <w:rPr>
-          <w:rFonts w:ascii="Arial" w:hAnsi="Arial" w:cs="Arial"/>
-          <w:sz w:val="20"/>
-          <w:szCs w:val="24"/>
-        </w:rPr>
-        <w:t>4</w:t>
-      </w:r>
-      <w:r>
-        <w:rPr>
-          <w:rFonts w:ascii="Arial" w:hAnsi="Arial" w:cs="Arial"/>
-          <w:sz w:val="20"/>
-          <w:szCs w:val="24"/>
-        </w:rPr>
-        <w:t>)</w:t>
-      </w:r>
-      <w:r>
-        <w:rPr>
-          <w:rFonts w:ascii="Arial" w:hAnsi="Arial" w:cs="Arial"/>
-          <w:sz w:val="24"/>
-          <w:szCs w:val="24"/>
-        </w:rPr>
-        <w:t>.</w:t>
+        </w:rPr>
+        <w:t xml:space="preserve">” TRELLO (2018). </w:t>
       </w:r>
     </w:p>
     <w:p>
@@ -8233,7 +8432,7 @@
           <w:sz w:val="24"/>
           <w:szCs w:val="24"/>
         </w:rPr>
-        <w:t>kanban</w:t>
+        <w:t>trello</w:t>
       </w:r>
       <w:proofErr w:type="spellEnd"/>
       <w:r>
@@ -8242,251 +8441,18 @@
           <w:sz w:val="24"/>
           <w:szCs w:val="24"/>
         </w:rPr>
-        <w:t xml:space="preserve"> foi empregado da seguinte forma no projeto: foi utilizado o quadro de tarefas contendo etapas para o desenvolvimento do sistema que foram divididas em quatro partes, que eram, a fazer, em andamento, teste e concluído. O uso do quadro consistiu em adicionar as tarefas que deveriam ser feitas durante o processo de desenvolvimento do sistema, na qual um integrante da equipe tomou para si essa determinada tarefa para que ela fosse desenvolvida, testada e concluída.</w:t>
-      </w:r>
-    </w:p>
-    <w:p>
-      <w:pPr>
-        <w:jc w:val="both"/>
-        <w:rPr>
-          <w:rFonts w:ascii="Arial" w:hAnsi="Arial" w:cs="Arial"/>
-          <w:sz w:val="24"/>
-          <w:szCs w:val="24"/>
-        </w:rPr>
-      </w:pPr>
-    </w:p>
-    <w:p>
-      <w:pPr>
-        <w:pStyle w:val="Ttulo3"/>
-      </w:pPr>
-      <w:bookmarkStart w:id="19" w:name="_Toc530589713"/>
-      <w:r>
-        <w:t xml:space="preserve">2.3.3 </w:t>
+        <w:t xml:space="preserve"> foi originalmente desenvolvido pela empresa Fog Geek </w:t>
       </w:r>
       <w:proofErr w:type="spellStart"/>
       <w:r>
-        <w:t>Trello</w:t>
-      </w:r>
-      <w:bookmarkEnd w:id="19"/>
+        <w:rPr>
+          <w:rFonts w:ascii="Arial" w:hAnsi="Arial" w:cs="Arial"/>
+          <w:sz w:val="24"/>
+          <w:szCs w:val="24"/>
+        </w:rPr>
+        <w:t>Sftware</w:t>
+      </w:r>
       <w:proofErr w:type="spellEnd"/>
-    </w:p>
-    <w:p>
-      <w:pPr>
-        <w:ind w:firstLine="708"/>
-        <w:jc w:val="both"/>
-      </w:pPr>
-      <w:r>
-        <w:rPr>
-          <w:rFonts w:ascii="Arial" w:hAnsi="Arial" w:cs="Arial"/>
-          <w:sz w:val="24"/>
-          <w:szCs w:val="24"/>
-        </w:rPr>
-        <w:t>Para ser feito o uso d</w:t>
-      </w:r>
-      <w:r>
-        <w:rPr>
-          <w:rFonts w:ascii="Arial" w:hAnsi="Arial" w:cs="Arial"/>
-          <w:sz w:val="24"/>
-          <w:szCs w:val="24"/>
-        </w:rPr>
-        <w:t>o</w:t>
-      </w:r>
-      <w:r>
-        <w:rPr>
-          <w:rFonts w:ascii="Arial" w:hAnsi="Arial" w:cs="Arial"/>
-          <w:sz w:val="24"/>
-          <w:szCs w:val="24"/>
-        </w:rPr>
-        <w:t xml:space="preserve"> quadro</w:t>
-      </w:r>
-      <w:r>
-        <w:rPr>
-          <w:rFonts w:ascii="Arial" w:hAnsi="Arial" w:cs="Arial"/>
-          <w:sz w:val="24"/>
-          <w:szCs w:val="24"/>
-        </w:rPr>
-        <w:t xml:space="preserve"> de tarefas</w:t>
-      </w:r>
-      <w:r>
-        <w:rPr>
-          <w:rFonts w:ascii="Arial" w:hAnsi="Arial" w:cs="Arial"/>
-          <w:sz w:val="24"/>
-          <w:szCs w:val="24"/>
-        </w:rPr>
-        <w:t xml:space="preserve"> a equipe </w:t>
-      </w:r>
-      <w:r>
-        <w:rPr>
-          <w:rFonts w:ascii="Arial" w:hAnsi="Arial" w:cs="Arial"/>
-          <w:sz w:val="24"/>
-          <w:szCs w:val="24"/>
-        </w:rPr>
-        <w:t>fez uso</w:t>
-      </w:r>
-      <w:r>
-        <w:rPr>
-          <w:rFonts w:ascii="Arial" w:hAnsi="Arial" w:cs="Arial"/>
-          <w:sz w:val="24"/>
-          <w:szCs w:val="24"/>
-        </w:rPr>
-        <w:t xml:space="preserve"> </w:t>
-      </w:r>
-      <w:r>
-        <w:rPr>
-          <w:rFonts w:ascii="Arial" w:hAnsi="Arial" w:cs="Arial"/>
-          <w:sz w:val="24"/>
-          <w:szCs w:val="24"/>
-        </w:rPr>
-        <w:t>d</w:t>
-      </w:r>
-      <w:r>
-        <w:rPr>
-          <w:rFonts w:ascii="Arial" w:hAnsi="Arial" w:cs="Arial"/>
-          <w:sz w:val="24"/>
-          <w:szCs w:val="24"/>
-        </w:rPr>
-        <w:t xml:space="preserve">o </w:t>
-      </w:r>
-      <w:proofErr w:type="spellStart"/>
-      <w:r>
-        <w:rPr>
-          <w:rFonts w:ascii="Arial" w:hAnsi="Arial" w:cs="Arial"/>
-          <w:sz w:val="24"/>
-          <w:szCs w:val="24"/>
-        </w:rPr>
-        <w:t>Trello</w:t>
-      </w:r>
-      <w:proofErr w:type="spellEnd"/>
-      <w:r>
-        <w:rPr>
-          <w:rFonts w:ascii="Arial" w:hAnsi="Arial" w:cs="Arial"/>
-          <w:sz w:val="24"/>
-          <w:szCs w:val="24"/>
-        </w:rPr>
-        <w:t>, que é uma ferramenta online que permite a criação e o uso dinâmico do quadro de tarefas pela equipe</w:t>
-      </w:r>
-      <w:r>
-        <w:rPr>
-          <w:rFonts w:ascii="Arial" w:hAnsi="Arial" w:cs="Arial"/>
-          <w:sz w:val="24"/>
-          <w:szCs w:val="24"/>
-        </w:rPr>
-        <w:t>, permitindo a colaboração e organização no processo de desenvolvimento do sistema</w:t>
-      </w:r>
-      <w:r>
-        <w:rPr>
-          <w:rFonts w:ascii="Arial" w:hAnsi="Arial" w:cs="Arial"/>
-          <w:sz w:val="24"/>
-          <w:szCs w:val="24"/>
-        </w:rPr>
-        <w:t>.</w:t>
-      </w:r>
-      <w:r>
-        <w:t xml:space="preserve"> </w:t>
-      </w:r>
-    </w:p>
-    <w:p>
-      <w:pPr>
-        <w:ind w:left="4248"/>
-        <w:jc w:val="both"/>
-        <w:rPr>
-          <w:rFonts w:ascii="Arial" w:hAnsi="Arial" w:cs="Arial"/>
-          <w:sz w:val="20"/>
-        </w:rPr>
-      </w:pPr>
-      <w:r>
-        <w:rPr>
-          <w:rFonts w:ascii="Arial" w:hAnsi="Arial" w:cs="Arial"/>
-          <w:sz w:val="20"/>
-        </w:rPr>
-        <w:t>“</w:t>
-      </w:r>
-      <w:proofErr w:type="spellStart"/>
-      <w:r>
-        <w:rPr>
-          <w:rFonts w:ascii="Arial" w:hAnsi="Arial" w:cs="Arial"/>
-          <w:sz w:val="20"/>
-        </w:rPr>
-        <w:t>Trello</w:t>
-      </w:r>
-      <w:proofErr w:type="spellEnd"/>
-      <w:r>
-        <w:rPr>
-          <w:rFonts w:ascii="Arial" w:hAnsi="Arial" w:cs="Arial"/>
-          <w:sz w:val="20"/>
-        </w:rPr>
-        <w:t xml:space="preserve"> é uma ferramenta de colaboração que organiza seus projetos em quadros. De relance, </w:t>
-      </w:r>
-      <w:proofErr w:type="spellStart"/>
-      <w:r>
-        <w:rPr>
-          <w:rFonts w:ascii="Arial" w:hAnsi="Arial" w:cs="Arial"/>
-          <w:sz w:val="20"/>
-        </w:rPr>
-        <w:t>Trello</w:t>
-      </w:r>
-      <w:proofErr w:type="spellEnd"/>
-      <w:r>
-        <w:rPr>
-          <w:rFonts w:ascii="Arial" w:hAnsi="Arial" w:cs="Arial"/>
-          <w:sz w:val="20"/>
-        </w:rPr>
-        <w:t xml:space="preserve"> informa o que está sendo trabalhado, quem está trabalhando em quê, e onde algo está em um processo.</w:t>
-      </w:r>
-      <w:r>
-        <w:rPr>
-          <w:rFonts w:ascii="Arial" w:hAnsi="Arial" w:cs="Arial"/>
-          <w:sz w:val="20"/>
-        </w:rPr>
-        <w:t xml:space="preserve">” TRELLO (2018). </w:t>
-      </w:r>
-    </w:p>
-    <w:p>
-      <w:pPr>
-        <w:jc w:val="both"/>
-        <w:rPr>
-          <w:rFonts w:ascii="Arial" w:hAnsi="Arial" w:cs="Arial"/>
-          <w:sz w:val="24"/>
-          <w:szCs w:val="24"/>
-        </w:rPr>
-      </w:pPr>
-      <w:r>
-        <w:rPr>
-          <w:rFonts w:ascii="Arial" w:hAnsi="Arial" w:cs="Arial"/>
-          <w:sz w:val="24"/>
-          <w:szCs w:val="24"/>
-        </w:rPr>
-        <w:tab/>
-        <w:t xml:space="preserve">O </w:t>
-      </w:r>
-      <w:proofErr w:type="spellStart"/>
-      <w:r>
-        <w:rPr>
-          <w:rFonts w:ascii="Arial" w:hAnsi="Arial" w:cs="Arial"/>
-          <w:sz w:val="24"/>
-          <w:szCs w:val="24"/>
-        </w:rPr>
-        <w:t>trello</w:t>
-      </w:r>
-      <w:proofErr w:type="spellEnd"/>
-      <w:r>
-        <w:rPr>
-          <w:rFonts w:ascii="Arial" w:hAnsi="Arial" w:cs="Arial"/>
-          <w:sz w:val="24"/>
-          <w:szCs w:val="24"/>
-        </w:rPr>
-        <w:t xml:space="preserve"> foi originalmente desenvolvido pela empresa Fog Geek </w:t>
-      </w:r>
-      <w:proofErr w:type="spellStart"/>
-      <w:r>
-        <w:rPr>
-          <w:rFonts w:ascii="Arial" w:hAnsi="Arial" w:cs="Arial"/>
-          <w:sz w:val="24"/>
-          <w:szCs w:val="24"/>
-        </w:rPr>
-        <w:t>Sftware</w:t>
-      </w:r>
-      <w:proofErr w:type="spellEnd"/>
       <w:r>
         <w:rPr>
           <w:rFonts w:ascii="Arial" w:hAnsi="Arial" w:cs="Arial"/>
@@ -8511,7 +8477,7 @@
       <w:pPr>
         <w:pStyle w:val="Ttulo1"/>
       </w:pPr>
-      <w:bookmarkStart w:id="20" w:name="_Toc530589714"/>
+      <w:bookmarkStart w:id="19" w:name="_Toc530589714"/>
       <w:r>
         <w:lastRenderedPageBreak/>
         <w:t>3</w:t>
@@ -8522,39 +8488,39 @@
       <w:r>
         <w:t>REQUISITOS:</w:t>
       </w:r>
+      <w:bookmarkEnd w:id="19"/>
+    </w:p>
+    <w:p>
+      <w:pPr>
+        <w:pStyle w:val="Ttulo2"/>
+      </w:pPr>
+      <w:bookmarkStart w:id="20" w:name="_Toc530589715"/>
+      <w:r>
+        <w:t>3.1</w:t>
+      </w:r>
+      <w:r>
+        <w:t xml:space="preserve">. </w:t>
+      </w:r>
+      <w:r>
+        <w:t>Funcionais</w:t>
+      </w:r>
       <w:bookmarkEnd w:id="20"/>
     </w:p>
     <w:p>
       <w:pPr>
-        <w:pStyle w:val="Ttulo2"/>
-      </w:pPr>
-      <w:bookmarkStart w:id="21" w:name="_Toc530589715"/>
-      <w:r>
-        <w:t>3.1</w:t>
-      </w:r>
-      <w:r>
-        <w:t xml:space="preserve">. </w:t>
-      </w:r>
-      <w:r>
-        <w:t>Funcionais</w:t>
+        <w:pStyle w:val="Ttulo3"/>
+      </w:pPr>
+      <w:bookmarkStart w:id="21" w:name="_Toc530589716"/>
+      <w:r>
+        <w:t>3.1.1.</w:t>
+      </w:r>
+      <w:r>
+        <w:t xml:space="preserve"> </w:t>
+      </w:r>
+      <w:r>
+        <w:t>Clientes</w:t>
       </w:r>
       <w:bookmarkEnd w:id="21"/>
-    </w:p>
-    <w:p>
-      <w:pPr>
-        <w:pStyle w:val="Ttulo3"/>
-      </w:pPr>
-      <w:bookmarkStart w:id="22" w:name="_Toc530589716"/>
-      <w:r>
-        <w:t>3.1.1.</w:t>
-      </w:r>
-      <w:r>
-        <w:t xml:space="preserve"> </w:t>
-      </w:r>
-      <w:r>
-        <w:t>Clientes</w:t>
-      </w:r>
-      <w:bookmarkEnd w:id="22"/>
     </w:p>
     <w:p>
       <w:pPr>
@@ -9398,11 +9364,11 @@
       <w:pPr>
         <w:pStyle w:val="Ttulo3"/>
       </w:pPr>
-      <w:bookmarkStart w:id="23" w:name="_Toc530589717"/>
+      <w:bookmarkStart w:id="22" w:name="_Toc530589717"/>
       <w:r>
         <w:t>3.1.2. Administrator</w:t>
       </w:r>
-      <w:bookmarkEnd w:id="23"/>
+      <w:bookmarkEnd w:id="22"/>
     </w:p>
     <w:p>
       <w:pPr>
@@ -9670,106 +9636,107 @@
       <w:pPr>
         <w:pStyle w:val="Ttulo2"/>
       </w:pPr>
-      <w:bookmarkStart w:id="24" w:name="_Toc530589718"/>
+      <w:bookmarkStart w:id="23" w:name="_Toc530589718"/>
       <w:r>
         <w:t xml:space="preserve">3.2. </w:t>
       </w:r>
       <w:r>
         <w:t>Não funcionais</w:t>
       </w:r>
+      <w:bookmarkEnd w:id="23"/>
+    </w:p>
+    <w:p>
+      <w:pPr>
+        <w:pStyle w:val="Ttulo3"/>
+      </w:pPr>
+      <w:bookmarkStart w:id="24" w:name="_Toc530589719"/>
+      <w:r>
+        <w:t>3.2.1. Requisitos Organizacionais</w:t>
+      </w:r>
       <w:bookmarkEnd w:id="24"/>
     </w:p>
     <w:p>
       <w:pPr>
-        <w:pStyle w:val="Ttulo3"/>
-      </w:pPr>
-      <w:bookmarkStart w:id="25" w:name="_Toc530589719"/>
-      <w:r>
-        <w:t>3.2.1. Requisitos Organizacionais</w:t>
+        <w:jc w:val="both"/>
+        <w:rPr>
+          <w:rFonts w:ascii="Arial" w:hAnsi="Arial" w:cs="Arial"/>
+          <w:sz w:val="24"/>
+          <w:szCs w:val="24"/>
+        </w:rPr>
+      </w:pPr>
+      <w:r>
+        <w:rPr>
+          <w:rFonts w:ascii="Arial" w:hAnsi="Arial" w:cs="Arial"/>
+          <w:sz w:val="24"/>
+          <w:szCs w:val="24"/>
+        </w:rPr>
+        <w:t>RNF. 1: Software.</w:t>
+      </w:r>
+    </w:p>
+    <w:p>
+      <w:pPr>
+        <w:ind w:firstLine="708"/>
+        <w:jc w:val="both"/>
+        <w:rPr>
+          <w:rFonts w:ascii="Arial" w:hAnsi="Arial" w:cs="Arial"/>
+          <w:sz w:val="24"/>
+          <w:szCs w:val="24"/>
+        </w:rPr>
+      </w:pPr>
+      <w:r>
+        <w:rPr>
+          <w:rFonts w:ascii="Arial" w:hAnsi="Arial" w:cs="Arial"/>
+          <w:sz w:val="24"/>
+          <w:szCs w:val="24"/>
+        </w:rPr>
+        <w:t>O SGBD utilizado para armazenamento será o MySQL disponibilizado pela hospedagem escolhida pelos desenvolvedores (</w:t>
+      </w:r>
+      <w:proofErr w:type="spellStart"/>
+      <w:r>
+        <w:rPr>
+          <w:rFonts w:ascii="Arial" w:hAnsi="Arial" w:cs="Arial"/>
+          <w:sz w:val="24"/>
+          <w:szCs w:val="24"/>
+        </w:rPr>
+        <w:t>HostGator</w:t>
+      </w:r>
+      <w:proofErr w:type="spellEnd"/>
+      <w:r>
+        <w:rPr>
+          <w:rFonts w:ascii="Arial" w:hAnsi="Arial" w:cs="Arial"/>
+          <w:sz w:val="24"/>
+          <w:szCs w:val="24"/>
+        </w:rPr>
+        <w:t xml:space="preserve">). Mesmo se escolhido o servidor local para disponibilizar para a internet, o pacote de programas usados será o </w:t>
+      </w:r>
+      <w:proofErr w:type="spellStart"/>
+      <w:r>
+        <w:rPr>
+          <w:rFonts w:ascii="Arial" w:hAnsi="Arial" w:cs="Arial"/>
+          <w:sz w:val="24"/>
+          <w:szCs w:val="24"/>
+        </w:rPr>
+        <w:t>Xampp</w:t>
+      </w:r>
+      <w:proofErr w:type="spellEnd"/>
+      <w:r>
+        <w:rPr>
+          <w:rFonts w:ascii="Arial" w:hAnsi="Arial" w:cs="Arial"/>
+          <w:sz w:val="24"/>
+          <w:szCs w:val="24"/>
+        </w:rPr>
+        <w:t xml:space="preserve"> que </w:t>
+      </w:r>
+      <w:bookmarkStart w:id="25" w:name="_GoBack"/>
+      <w:r>
+        <w:rPr>
+          <w:rFonts w:ascii="Arial" w:hAnsi="Arial" w:cs="Arial"/>
+          <w:sz w:val="24"/>
+          <w:szCs w:val="24"/>
+        </w:rPr>
+        <w:t>utiliza</w:t>
       </w:r>
       <w:bookmarkEnd w:id="25"/>
-    </w:p>
-    <w:p>
-      <w:pPr>
-        <w:jc w:val="both"/>
-        <w:rPr>
-          <w:rFonts w:ascii="Arial" w:hAnsi="Arial" w:cs="Arial"/>
-          <w:sz w:val="24"/>
-          <w:szCs w:val="24"/>
-        </w:rPr>
-      </w:pPr>
-      <w:r>
-        <w:rPr>
-          <w:rFonts w:ascii="Arial" w:hAnsi="Arial" w:cs="Arial"/>
-          <w:sz w:val="24"/>
-          <w:szCs w:val="24"/>
-        </w:rPr>
-        <w:t>RNF. 1: Software.</w:t>
-      </w:r>
-    </w:p>
-    <w:p>
-      <w:pPr>
-        <w:ind w:firstLine="708"/>
-        <w:jc w:val="both"/>
-        <w:rPr>
-          <w:rFonts w:ascii="Arial" w:hAnsi="Arial" w:cs="Arial"/>
-          <w:sz w:val="24"/>
-          <w:szCs w:val="24"/>
-        </w:rPr>
-      </w:pPr>
-      <w:r>
-        <w:rPr>
-          <w:rFonts w:ascii="Arial" w:hAnsi="Arial" w:cs="Arial"/>
-          <w:sz w:val="24"/>
-          <w:szCs w:val="24"/>
-        </w:rPr>
-        <w:t>O SGBD utilizado para armazenamento será o MySQL disponibilizado pela hospedagem escolhida pelos desenvolvedores (</w:t>
-      </w:r>
-      <w:proofErr w:type="spellStart"/>
-      <w:r>
-        <w:rPr>
-          <w:rFonts w:ascii="Arial" w:hAnsi="Arial" w:cs="Arial"/>
-          <w:sz w:val="24"/>
-          <w:szCs w:val="24"/>
-        </w:rPr>
-        <w:t>HostGator</w:t>
-      </w:r>
-      <w:proofErr w:type="spellEnd"/>
-      <w:r>
-        <w:rPr>
-          <w:rFonts w:ascii="Arial" w:hAnsi="Arial" w:cs="Arial"/>
-          <w:sz w:val="24"/>
-          <w:szCs w:val="24"/>
-        </w:rPr>
-        <w:t xml:space="preserve">). Mesmo se escolhido o servidor local para disponibilizar para a internet, o pacote de programas usados será o </w:t>
-      </w:r>
-      <w:proofErr w:type="spellStart"/>
-      <w:r>
-        <w:rPr>
-          <w:rFonts w:ascii="Arial" w:hAnsi="Arial" w:cs="Arial"/>
-          <w:sz w:val="24"/>
-          <w:szCs w:val="24"/>
-        </w:rPr>
-        <w:t>Xampp</w:t>
-      </w:r>
-      <w:proofErr w:type="spellEnd"/>
-      <w:r>
-        <w:rPr>
-          <w:rFonts w:ascii="Arial" w:hAnsi="Arial" w:cs="Arial"/>
-          <w:sz w:val="24"/>
-          <w:szCs w:val="24"/>
-        </w:rPr>
-        <w:t xml:space="preserve"> que </w:t>
-      </w:r>
-      <w:r>
-        <w:rPr>
-          <w:rFonts w:ascii="Arial" w:hAnsi="Arial" w:cs="Arial"/>
-          <w:sz w:val="24"/>
-          <w:szCs w:val="24"/>
-          <w:u w:val="single"/>
-        </w:rPr>
-        <w:t>utiliza</w:t>
-      </w:r>
       <w:r>
         <w:rPr>
           <w:rFonts w:ascii="Arial" w:hAnsi="Arial" w:cs="Arial"/>
@@ -10236,25 +10203,7 @@
           <w:sz w:val="16"/>
           <w:szCs w:val="24"/>
         </w:rPr>
-        <w:t xml:space="preserve">, </w:t>
-      </w:r>
-      <w:proofErr w:type="spellStart"/>
-      <w:r>
-        <w:rPr>
-          <w:rFonts w:ascii="Arial" w:hAnsi="Arial" w:cs="Arial"/>
-          <w:sz w:val="16"/>
-          <w:szCs w:val="24"/>
-        </w:rPr>
-        <w:t xml:space="preserve">José; </w:t>
-      </w:r>
-      <w:proofErr w:type="spellEnd"/>
-      <w:r>
-        <w:rPr>
-          <w:rFonts w:ascii="Arial" w:hAnsi="Arial" w:cs="Arial"/>
-          <w:sz w:val="16"/>
-          <w:szCs w:val="24"/>
-        </w:rPr>
-        <w:t>(2018).</w:t>
+        <w:t>, José; (2018).</w:t>
       </w:r>
     </w:p>
     <w:p>
@@ -10450,7 +10399,6 @@
           <w:b/>
           <w:sz w:val="24"/>
           <w:szCs w:val="24"/>
-          <w:lang w:val="en-US"/>
         </w:rPr>
       </w:pPr>
     </w:p>
@@ -11065,15 +11013,7 @@
           <w:sz w:val="16"/>
           <w:szCs w:val="24"/>
         </w:rPr>
-        <w:t xml:space="preserve">Página Inicial Gerenciador de Produtos </w:t>
-      </w:r>
-      <w:r>
-        <w:rPr>
-          <w:rFonts w:ascii="Arial" w:hAnsi="Arial" w:cs="Arial"/>
-          <w:sz w:val="16"/>
-          <w:szCs w:val="24"/>
-        </w:rPr>
-        <w:t>Mobile</w:t>
+        <w:t>Página Inicial Gerenciador de Produtos Mobile</w:t>
       </w:r>
     </w:p>
     <w:p>
@@ -11216,23 +11156,7 @@
           <w:sz w:val="16"/>
           <w:szCs w:val="24"/>
         </w:rPr>
-        <w:t xml:space="preserve">Página </w:t>
-      </w:r>
-      <w:r>
-        <w:rPr>
-          <w:rFonts w:ascii="Arial" w:hAnsi="Arial" w:cs="Arial"/>
-          <w:sz w:val="16"/>
-          <w:szCs w:val="24"/>
-        </w:rPr>
-        <w:t>de Cadastro de Produtos</w:t>
-      </w:r>
-      <w:r>
-        <w:rPr>
-          <w:rFonts w:ascii="Arial" w:hAnsi="Arial" w:cs="Arial"/>
-          <w:sz w:val="16"/>
-          <w:szCs w:val="24"/>
-        </w:rPr>
-        <w:t xml:space="preserve"> Desktop</w:t>
+        <w:t>Página de Cadastro de Produtos Desktop</w:t>
       </w:r>
     </w:p>
     <w:p>
@@ -11384,31 +11308,7 @@
           <w:sz w:val="16"/>
           <w:szCs w:val="24"/>
         </w:rPr>
-        <w:t>Página</w:t>
-      </w:r>
-      <w:r>
-        <w:rPr>
-          <w:rFonts w:ascii="Arial" w:hAnsi="Arial" w:cs="Arial"/>
-          <w:sz w:val="16"/>
-          <w:szCs w:val="24"/>
-        </w:rPr>
-        <w:t xml:space="preserve"> de Cadastro </w:t>
-      </w:r>
-      <w:r>
-        <w:rPr>
-          <w:rFonts w:ascii="Arial" w:hAnsi="Arial" w:cs="Arial"/>
-          <w:sz w:val="16"/>
-          <w:szCs w:val="24"/>
-        </w:rPr>
-        <w:t xml:space="preserve">de Produtos </w:t>
-      </w:r>
-      <w:r>
-        <w:rPr>
-          <w:rFonts w:ascii="Arial" w:hAnsi="Arial" w:cs="Arial"/>
-          <w:sz w:val="16"/>
-          <w:szCs w:val="24"/>
-        </w:rPr>
-        <w:t>Mobile</w:t>
+        <w:t>Página de Cadastro de Produtos Mobile</w:t>
       </w:r>
     </w:p>
     <w:p>
@@ -12434,15 +12334,7 @@
           <w:sz w:val="24"/>
           <w:szCs w:val="28"/>
         </w:rPr>
-        <w:t xml:space="preserve"> Editora, 2007. 464p</w:t>
-      </w:r>
-      <w:r>
-        <w:rPr>
-          <w:rFonts w:ascii="Arial" w:hAnsi="Arial" w:cs="Arial"/>
-          <w:sz w:val="24"/>
-          <w:szCs w:val="28"/>
-        </w:rPr>
-        <w:t>.</w:t>
+        <w:t xml:space="preserve"> Editora, 2007. 464p.</w:t>
       </w:r>
     </w:p>
     <w:p>
@@ -13041,6 +12933,7 @@
         <w:docPartUnique/>
       </w:docPartObj>
     </w:sdtPr>
+    <w:sdtEndPr/>
     <w:sdtContent>
       <w:p>
         <w:pPr>
@@ -14822,7 +14715,7 @@
 </file>
 
 <file path=customXml/itemProps1.xml><?xml version="1.0" encoding="utf-8"?>
-<ds:datastoreItem xmlns:ds="http://schemas.openxmlformats.org/officeDocument/2006/customXml" ds:itemID="{A0DC1E4D-012B-4DF5-A5CE-423493F134C6}">
+<ds:datastoreItem xmlns:ds="http://schemas.openxmlformats.org/officeDocument/2006/customXml" ds:itemID="{3E7A68BE-E4B3-4CFA-9F34-81A5D6D57F92}">
   <ds:schemaRefs>
     <ds:schemaRef ds:uri="http://schemas.openxmlformats.org/officeDocument/2006/bibliography"/>
   </ds:schemaRefs>

</xml_diff>

<commit_message>
Monografia Completa (Em análise 2)
</commit_message>
<xml_diff>
--- a/Teórico/Monografia.docx
+++ b/Teórico/Monografia.docx
@@ -1031,6 +1031,480 @@
         <w:t>2018</w:t>
       </w:r>
     </w:p>
+    <w:p>
+      <w:pPr>
+        <w:jc w:val="center"/>
+        <w:rPr>
+          <w:rFonts w:ascii="Arial" w:hAnsi="Arial" w:cs="Arial"/>
+          <w:b/>
+          <w:sz w:val="24"/>
+          <w:szCs w:val="24"/>
+        </w:rPr>
+      </w:pPr>
+      <w:r>
+        <w:rPr>
+          <w:rFonts w:ascii="Arial" w:hAnsi="Arial" w:cs="Arial"/>
+          <w:b/>
+          <w:sz w:val="24"/>
+          <w:szCs w:val="24"/>
+        </w:rPr>
+        <w:lastRenderedPageBreak/>
+        <w:t>DEFINIÇÕES E ABREVIAÇÕES</w:t>
+      </w:r>
+    </w:p>
+    <w:p>
+      <w:pPr>
+        <w:ind w:firstLine="708"/>
+        <w:jc w:val="both"/>
+        <w:rPr>
+          <w:rFonts w:ascii="Arial" w:hAnsi="Arial" w:cs="Arial"/>
+          <w:sz w:val="24"/>
+          <w:szCs w:val="24"/>
+        </w:rPr>
+      </w:pPr>
+      <w:r>
+        <w:rPr>
+          <w:rFonts w:ascii="Arial" w:hAnsi="Arial" w:cs="Arial"/>
+          <w:sz w:val="24"/>
+          <w:szCs w:val="24"/>
+        </w:rPr>
+        <w:t>Definições e significados das Siglas e abreviações que constarão nesse documento:</w:t>
+      </w:r>
+    </w:p>
+    <w:p>
+      <w:pPr>
+        <w:jc w:val="both"/>
+        <w:rPr>
+          <w:rFonts w:ascii="Arial" w:hAnsi="Arial" w:cs="Arial"/>
+          <w:sz w:val="24"/>
+          <w:szCs w:val="24"/>
+        </w:rPr>
+      </w:pPr>
+      <w:r>
+        <w:rPr>
+          <w:rFonts w:ascii="Arial" w:hAnsi="Arial" w:cs="Arial"/>
+          <w:b/>
+          <w:sz w:val="24"/>
+          <w:szCs w:val="24"/>
+        </w:rPr>
+        <w:t>RF:</w:t>
+      </w:r>
+      <w:r>
+        <w:rPr>
+          <w:rFonts w:ascii="Arial" w:hAnsi="Arial" w:cs="Arial"/>
+          <w:sz w:val="24"/>
+          <w:szCs w:val="24"/>
+        </w:rPr>
+        <w:t xml:space="preserve"> </w:t>
+      </w:r>
+      <w:r>
+        <w:rPr>
+          <w:rFonts w:ascii="Arial" w:hAnsi="Arial" w:cs="Arial"/>
+          <w:sz w:val="24"/>
+          <w:szCs w:val="24"/>
+        </w:rPr>
+        <w:t>R</w:t>
+      </w:r>
+      <w:r>
+        <w:rPr>
+          <w:rFonts w:ascii="Arial" w:hAnsi="Arial" w:cs="Arial"/>
+          <w:sz w:val="24"/>
+          <w:szCs w:val="24"/>
+        </w:rPr>
+        <w:t xml:space="preserve">equisito </w:t>
+      </w:r>
+      <w:r>
+        <w:rPr>
+          <w:rFonts w:ascii="Arial" w:hAnsi="Arial" w:cs="Arial"/>
+          <w:sz w:val="24"/>
+          <w:szCs w:val="24"/>
+        </w:rPr>
+        <w:t>F</w:t>
+      </w:r>
+      <w:r>
+        <w:rPr>
+          <w:rFonts w:ascii="Arial" w:hAnsi="Arial" w:cs="Arial"/>
+          <w:sz w:val="24"/>
+          <w:szCs w:val="24"/>
+        </w:rPr>
+        <w:t>uncional;</w:t>
+      </w:r>
+    </w:p>
+    <w:p>
+      <w:pPr>
+        <w:jc w:val="both"/>
+        <w:rPr>
+          <w:rFonts w:ascii="Arial" w:hAnsi="Arial" w:cs="Arial"/>
+          <w:sz w:val="24"/>
+          <w:szCs w:val="24"/>
+        </w:rPr>
+      </w:pPr>
+      <w:r>
+        <w:rPr>
+          <w:rFonts w:ascii="Arial" w:hAnsi="Arial" w:cs="Arial"/>
+          <w:b/>
+          <w:sz w:val="24"/>
+          <w:szCs w:val="24"/>
+        </w:rPr>
+        <w:t>RNF:</w:t>
+      </w:r>
+      <w:r>
+        <w:rPr>
+          <w:rFonts w:ascii="Arial" w:hAnsi="Arial" w:cs="Arial"/>
+          <w:sz w:val="24"/>
+          <w:szCs w:val="24"/>
+        </w:rPr>
+        <w:t xml:space="preserve"> </w:t>
+      </w:r>
+      <w:r>
+        <w:rPr>
+          <w:rFonts w:ascii="Arial" w:hAnsi="Arial" w:cs="Arial"/>
+          <w:sz w:val="24"/>
+          <w:szCs w:val="24"/>
+        </w:rPr>
+        <w:t>R</w:t>
+      </w:r>
+      <w:r>
+        <w:rPr>
+          <w:rFonts w:ascii="Arial" w:hAnsi="Arial" w:cs="Arial"/>
+          <w:sz w:val="24"/>
+          <w:szCs w:val="24"/>
+        </w:rPr>
+        <w:t xml:space="preserve">equisito não </w:t>
+      </w:r>
+      <w:r>
+        <w:rPr>
+          <w:rFonts w:ascii="Arial" w:hAnsi="Arial" w:cs="Arial"/>
+          <w:sz w:val="24"/>
+          <w:szCs w:val="24"/>
+        </w:rPr>
+        <w:t>F</w:t>
+      </w:r>
+      <w:r>
+        <w:rPr>
+          <w:rFonts w:ascii="Arial" w:hAnsi="Arial" w:cs="Arial"/>
+          <w:sz w:val="24"/>
+          <w:szCs w:val="24"/>
+        </w:rPr>
+        <w:t>uncional.</w:t>
+      </w:r>
+    </w:p>
+    <w:p>
+      <w:pPr>
+        <w:jc w:val="both"/>
+        <w:rPr>
+          <w:rFonts w:ascii="Arial" w:hAnsi="Arial" w:cs="Arial"/>
+          <w:sz w:val="24"/>
+          <w:szCs w:val="24"/>
+        </w:rPr>
+      </w:pPr>
+      <w:r>
+        <w:rPr>
+          <w:rFonts w:ascii="Arial" w:hAnsi="Arial" w:cs="Arial"/>
+          <w:b/>
+          <w:sz w:val="24"/>
+          <w:szCs w:val="24"/>
+        </w:rPr>
+        <w:t>SGBD:</w:t>
+      </w:r>
+      <w:r>
+        <w:rPr>
+          <w:rFonts w:ascii="Arial" w:hAnsi="Arial" w:cs="Arial"/>
+          <w:sz w:val="24"/>
+          <w:szCs w:val="24"/>
+        </w:rPr>
+        <w:t xml:space="preserve"> Sistema Gerenciador de Banco de Dados.</w:t>
+      </w:r>
+    </w:p>
+    <w:p>
+      <w:pPr>
+        <w:jc w:val="both"/>
+        <w:rPr>
+          <w:rFonts w:ascii="Arial" w:hAnsi="Arial" w:cs="Arial"/>
+          <w:sz w:val="24"/>
+          <w:szCs w:val="24"/>
+        </w:rPr>
+      </w:pPr>
+      <w:r>
+        <w:rPr>
+          <w:rFonts w:ascii="Arial" w:hAnsi="Arial" w:cs="Arial"/>
+          <w:b/>
+          <w:sz w:val="24"/>
+          <w:szCs w:val="24"/>
+        </w:rPr>
+        <w:t>BD:</w:t>
+      </w:r>
+      <w:r>
+        <w:rPr>
+          <w:rFonts w:ascii="Arial" w:hAnsi="Arial" w:cs="Arial"/>
+          <w:sz w:val="24"/>
+          <w:szCs w:val="24"/>
+        </w:rPr>
+        <w:t xml:space="preserve"> Banco de Dados.</w:t>
+      </w:r>
+    </w:p>
+    <w:p>
+      <w:pPr>
+        <w:jc w:val="both"/>
+        <w:rPr>
+          <w:rFonts w:ascii="Arial" w:hAnsi="Arial" w:cs="Arial"/>
+          <w:sz w:val="24"/>
+        </w:rPr>
+      </w:pPr>
+      <w:r>
+        <w:rPr>
+          <w:rFonts w:ascii="Arial" w:hAnsi="Arial" w:cs="Arial"/>
+          <w:b/>
+          <w:sz w:val="24"/>
+          <w:szCs w:val="24"/>
+        </w:rPr>
+        <w:t>PHP:</w:t>
+      </w:r>
+      <w:r>
+        <w:rPr>
+          <w:rFonts w:ascii="Arial" w:hAnsi="Arial" w:cs="Arial"/>
+          <w:sz w:val="24"/>
+          <w:szCs w:val="24"/>
+        </w:rPr>
+        <w:t xml:space="preserve"> </w:t>
+      </w:r>
+      <w:r>
+        <w:rPr>
+          <w:rFonts w:ascii="Arial" w:hAnsi="Arial" w:cs="Arial"/>
+          <w:sz w:val="24"/>
+        </w:rPr>
+        <w:t xml:space="preserve">Hypertext </w:t>
+      </w:r>
+      <w:proofErr w:type="spellStart"/>
+      <w:r>
+        <w:rPr>
+          <w:rFonts w:ascii="Arial" w:hAnsi="Arial" w:cs="Arial"/>
+          <w:sz w:val="24"/>
+        </w:rPr>
+        <w:t>Preprocessor</w:t>
+      </w:r>
+      <w:proofErr w:type="spellEnd"/>
+    </w:p>
+    <w:p>
+      <w:pPr>
+        <w:jc w:val="both"/>
+        <w:rPr>
+          <w:rFonts w:ascii="Arial" w:hAnsi="Arial" w:cs="Arial"/>
+          <w:sz w:val="24"/>
+          <w:szCs w:val="24"/>
+        </w:rPr>
+      </w:pPr>
+    </w:p>
+    <w:p>
+      <w:pPr>
+        <w:jc w:val="center"/>
+        <w:rPr>
+          <w:rFonts w:ascii="Arial" w:hAnsi="Arial" w:cs="Arial"/>
+          <w:sz w:val="24"/>
+          <w:szCs w:val="24"/>
+        </w:rPr>
+      </w:pPr>
+    </w:p>
+    <w:p>
+      <w:pPr>
+        <w:jc w:val="center"/>
+        <w:rPr>
+          <w:rFonts w:ascii="Arial" w:hAnsi="Arial" w:cs="Arial"/>
+          <w:sz w:val="24"/>
+          <w:szCs w:val="24"/>
+        </w:rPr>
+      </w:pPr>
+    </w:p>
+    <w:p>
+      <w:pPr>
+        <w:jc w:val="center"/>
+        <w:rPr>
+          <w:rFonts w:ascii="Arial" w:hAnsi="Arial" w:cs="Arial"/>
+          <w:sz w:val="24"/>
+          <w:szCs w:val="24"/>
+        </w:rPr>
+      </w:pPr>
+    </w:p>
+    <w:p>
+      <w:pPr>
+        <w:jc w:val="center"/>
+        <w:rPr>
+          <w:rFonts w:ascii="Arial" w:hAnsi="Arial" w:cs="Arial"/>
+          <w:sz w:val="24"/>
+          <w:szCs w:val="24"/>
+        </w:rPr>
+      </w:pPr>
+    </w:p>
+    <w:p>
+      <w:pPr>
+        <w:jc w:val="center"/>
+        <w:rPr>
+          <w:rFonts w:ascii="Arial" w:hAnsi="Arial" w:cs="Arial"/>
+          <w:sz w:val="24"/>
+          <w:szCs w:val="24"/>
+        </w:rPr>
+      </w:pPr>
+    </w:p>
+    <w:p>
+      <w:pPr>
+        <w:jc w:val="center"/>
+        <w:rPr>
+          <w:rFonts w:ascii="Arial" w:hAnsi="Arial" w:cs="Arial"/>
+          <w:sz w:val="24"/>
+          <w:szCs w:val="24"/>
+        </w:rPr>
+      </w:pPr>
+    </w:p>
+    <w:p>
+      <w:pPr>
+        <w:jc w:val="center"/>
+        <w:rPr>
+          <w:rFonts w:ascii="Arial" w:hAnsi="Arial" w:cs="Arial"/>
+          <w:sz w:val="24"/>
+          <w:szCs w:val="24"/>
+        </w:rPr>
+      </w:pPr>
+    </w:p>
+    <w:p>
+      <w:pPr>
+        <w:jc w:val="center"/>
+        <w:rPr>
+          <w:rFonts w:ascii="Arial" w:hAnsi="Arial" w:cs="Arial"/>
+          <w:sz w:val="24"/>
+          <w:szCs w:val="24"/>
+        </w:rPr>
+      </w:pPr>
+    </w:p>
+    <w:p>
+      <w:pPr>
+        <w:jc w:val="center"/>
+        <w:rPr>
+          <w:rFonts w:ascii="Arial" w:hAnsi="Arial" w:cs="Arial"/>
+          <w:sz w:val="24"/>
+          <w:szCs w:val="24"/>
+        </w:rPr>
+      </w:pPr>
+    </w:p>
+    <w:p>
+      <w:pPr>
+        <w:jc w:val="center"/>
+        <w:rPr>
+          <w:rFonts w:ascii="Arial" w:hAnsi="Arial" w:cs="Arial"/>
+          <w:sz w:val="24"/>
+          <w:szCs w:val="24"/>
+        </w:rPr>
+      </w:pPr>
+    </w:p>
+    <w:p>
+      <w:pPr>
+        <w:jc w:val="center"/>
+        <w:rPr>
+          <w:rFonts w:ascii="Arial" w:hAnsi="Arial" w:cs="Arial"/>
+          <w:sz w:val="24"/>
+          <w:szCs w:val="24"/>
+        </w:rPr>
+      </w:pPr>
+    </w:p>
+    <w:p>
+      <w:pPr>
+        <w:jc w:val="center"/>
+        <w:rPr>
+          <w:rFonts w:ascii="Arial" w:hAnsi="Arial" w:cs="Arial"/>
+          <w:sz w:val="24"/>
+          <w:szCs w:val="24"/>
+        </w:rPr>
+      </w:pPr>
+    </w:p>
+    <w:p>
+      <w:pPr>
+        <w:jc w:val="center"/>
+        <w:rPr>
+          <w:rFonts w:ascii="Arial" w:hAnsi="Arial" w:cs="Arial"/>
+          <w:sz w:val="24"/>
+          <w:szCs w:val="24"/>
+        </w:rPr>
+      </w:pPr>
+    </w:p>
+    <w:p>
+      <w:pPr>
+        <w:jc w:val="center"/>
+        <w:rPr>
+          <w:rFonts w:ascii="Arial" w:hAnsi="Arial" w:cs="Arial"/>
+          <w:sz w:val="24"/>
+          <w:szCs w:val="24"/>
+        </w:rPr>
+      </w:pPr>
+    </w:p>
+    <w:p>
+      <w:pPr>
+        <w:jc w:val="center"/>
+        <w:rPr>
+          <w:rFonts w:ascii="Arial" w:hAnsi="Arial" w:cs="Arial"/>
+          <w:sz w:val="24"/>
+          <w:szCs w:val="24"/>
+        </w:rPr>
+      </w:pPr>
+    </w:p>
+    <w:p>
+      <w:pPr>
+        <w:jc w:val="center"/>
+        <w:rPr>
+          <w:rFonts w:ascii="Arial" w:hAnsi="Arial" w:cs="Arial"/>
+          <w:sz w:val="24"/>
+          <w:szCs w:val="24"/>
+        </w:rPr>
+      </w:pPr>
+    </w:p>
+    <w:p>
+      <w:pPr>
+        <w:jc w:val="center"/>
+        <w:rPr>
+          <w:rFonts w:ascii="Arial" w:hAnsi="Arial" w:cs="Arial"/>
+          <w:sz w:val="24"/>
+          <w:szCs w:val="24"/>
+        </w:rPr>
+      </w:pPr>
+    </w:p>
+    <w:p>
+      <w:pPr>
+        <w:jc w:val="center"/>
+        <w:rPr>
+          <w:rFonts w:ascii="Arial" w:hAnsi="Arial" w:cs="Arial"/>
+          <w:sz w:val="24"/>
+          <w:szCs w:val="24"/>
+        </w:rPr>
+      </w:pPr>
+    </w:p>
+    <w:p>
+      <w:pPr>
+        <w:jc w:val="center"/>
+        <w:rPr>
+          <w:rFonts w:ascii="Arial" w:hAnsi="Arial" w:cs="Arial"/>
+          <w:sz w:val="24"/>
+          <w:szCs w:val="24"/>
+        </w:rPr>
+      </w:pPr>
+    </w:p>
+    <w:p>
+      <w:pPr>
+        <w:rPr>
+          <w:rFonts w:ascii="Arial" w:hAnsi="Arial" w:cs="Arial"/>
+          <w:sz w:val="24"/>
+          <w:szCs w:val="24"/>
+        </w:rPr>
+      </w:pPr>
+    </w:p>
+    <w:p>
+      <w:pPr>
+        <w:rPr>
+          <w:rFonts w:ascii="Arial" w:hAnsi="Arial" w:cs="Arial"/>
+          <w:sz w:val="24"/>
+          <w:szCs w:val="24"/>
+        </w:rPr>
+      </w:pPr>
+      <w:bookmarkStart w:id="0" w:name="_GoBack"/>
+      <w:bookmarkEnd w:id="0"/>
+    </w:p>
     <w:sdt>
       <w:sdtPr>
         <w:rPr>
@@ -1178,7 +1652,7 @@
                 <w:sz w:val="24"/>
                 <w:szCs w:val="24"/>
               </w:rPr>
-              <w:t>4</w:t>
+              <w:t>5</w:t>
             </w:r>
             <w:r>
               <w:rPr>
@@ -1273,7 +1747,7 @@
                 <w:sz w:val="24"/>
                 <w:szCs w:val="24"/>
               </w:rPr>
-              <w:t>4</w:t>
+              <w:t>5</w:t>
             </w:r>
             <w:r>
               <w:rPr>
@@ -1368,7 +1842,7 @@
                 <w:sz w:val="24"/>
                 <w:szCs w:val="24"/>
               </w:rPr>
-              <w:t>4</w:t>
+              <w:t>5</w:t>
             </w:r>
             <w:r>
               <w:rPr>
@@ -1463,7 +1937,7 @@
                 <w:sz w:val="24"/>
                 <w:szCs w:val="24"/>
               </w:rPr>
-              <w:t>4</w:t>
+              <w:t>5</w:t>
             </w:r>
             <w:r>
               <w:rPr>
@@ -1558,7 +2032,7 @@
                 <w:sz w:val="24"/>
                 <w:szCs w:val="24"/>
               </w:rPr>
-              <w:t>5</w:t>
+              <w:t>6</w:t>
             </w:r>
             <w:r>
               <w:rPr>
@@ -1653,7 +2127,7 @@
                 <w:sz w:val="24"/>
                 <w:szCs w:val="24"/>
               </w:rPr>
-              <w:t>5</w:t>
+              <w:t>6</w:t>
             </w:r>
             <w:r>
               <w:rPr>
@@ -1748,7 +2222,7 @@
                 <w:sz w:val="24"/>
                 <w:szCs w:val="24"/>
               </w:rPr>
-              <w:t>5</w:t>
+              <w:t>6</w:t>
             </w:r>
             <w:r>
               <w:rPr>
@@ -1843,7 +2317,7 @@
                 <w:sz w:val="24"/>
                 <w:szCs w:val="24"/>
               </w:rPr>
-              <w:t>6</w:t>
+              <w:t>7</w:t>
             </w:r>
             <w:r>
               <w:rPr>
@@ -1938,7 +2412,7 @@
                 <w:sz w:val="24"/>
                 <w:szCs w:val="24"/>
               </w:rPr>
-              <w:t>6</w:t>
+              <w:t>7</w:t>
             </w:r>
             <w:r>
               <w:rPr>
@@ -2033,7 +2507,7 @@
                 <w:sz w:val="24"/>
                 <w:szCs w:val="24"/>
               </w:rPr>
-              <w:t>6</w:t>
+              <w:t>7</w:t>
             </w:r>
             <w:r>
               <w:rPr>
@@ -2128,7 +2602,7 @@
                 <w:sz w:val="24"/>
                 <w:szCs w:val="24"/>
               </w:rPr>
-              <w:t>7</w:t>
+              <w:t>8</w:t>
             </w:r>
             <w:r>
               <w:rPr>
@@ -2223,7 +2697,7 @@
                 <w:sz w:val="24"/>
                 <w:szCs w:val="24"/>
               </w:rPr>
-              <w:t>7</w:t>
+              <w:t>8</w:t>
             </w:r>
             <w:r>
               <w:rPr>
@@ -2318,7 +2792,7 @@
                 <w:sz w:val="24"/>
                 <w:szCs w:val="24"/>
               </w:rPr>
-              <w:t>8</w:t>
+              <w:t>9</w:t>
             </w:r>
             <w:r>
               <w:rPr>
@@ -2413,7 +2887,7 @@
                 <w:sz w:val="24"/>
                 <w:szCs w:val="24"/>
               </w:rPr>
-              <w:t>8</w:t>
+              <w:t>9</w:t>
             </w:r>
             <w:r>
               <w:rPr>
@@ -2508,7 +2982,7 @@
                 <w:sz w:val="24"/>
                 <w:szCs w:val="24"/>
               </w:rPr>
-              <w:t>8</w:t>
+              <w:t>9</w:t>
             </w:r>
             <w:r>
               <w:rPr>
@@ -2603,7 +3077,7 @@
                 <w:sz w:val="24"/>
                 <w:szCs w:val="24"/>
               </w:rPr>
-              <w:t>9</w:t>
+              <w:t>10</w:t>
             </w:r>
             <w:r>
               <w:rPr>
@@ -2698,7 +3172,7 @@
                 <w:sz w:val="24"/>
                 <w:szCs w:val="24"/>
               </w:rPr>
-              <w:t>9</w:t>
+              <w:t>10</w:t>
             </w:r>
             <w:r>
               <w:rPr>
@@ -2793,7 +3267,7 @@
                 <w:sz w:val="24"/>
                 <w:szCs w:val="24"/>
               </w:rPr>
-              <w:t>10</w:t>
+              <w:t>11</w:t>
             </w:r>
             <w:r>
               <w:rPr>
@@ -2888,7 +3362,7 @@
                 <w:sz w:val="24"/>
                 <w:szCs w:val="24"/>
               </w:rPr>
-              <w:t>10</w:t>
+              <w:t>11</w:t>
             </w:r>
             <w:r>
               <w:rPr>
@@ -2983,7 +3457,7 @@
                 <w:sz w:val="24"/>
                 <w:szCs w:val="24"/>
               </w:rPr>
-              <w:t>11</w:t>
+              <w:t>12</w:t>
             </w:r>
             <w:r>
               <w:rPr>
@@ -3078,7 +3552,7 @@
                 <w:sz w:val="24"/>
                 <w:szCs w:val="24"/>
               </w:rPr>
-              <w:t>11</w:t>
+              <w:t>12</w:t>
             </w:r>
             <w:r>
               <w:rPr>
@@ -3173,7 +3647,7 @@
                 <w:sz w:val="24"/>
                 <w:szCs w:val="24"/>
               </w:rPr>
-              <w:t>11</w:t>
+              <w:t>12</w:t>
             </w:r>
             <w:r>
               <w:rPr>
@@ -3268,7 +3742,7 @@
                 <w:sz w:val="24"/>
                 <w:szCs w:val="24"/>
               </w:rPr>
-              <w:t>12</w:t>
+              <w:t>13</w:t>
             </w:r>
             <w:r>
               <w:rPr>
@@ -3363,7 +3837,7 @@
                 <w:sz w:val="24"/>
                 <w:szCs w:val="24"/>
               </w:rPr>
-              <w:t>13</w:t>
+              <w:t>14</w:t>
             </w:r>
             <w:r>
               <w:rPr>
@@ -3458,7 +3932,7 @@
                 <w:sz w:val="24"/>
                 <w:szCs w:val="24"/>
               </w:rPr>
-              <w:t>13</w:t>
+              <w:t>14</w:t>
             </w:r>
             <w:r>
               <w:rPr>
@@ -3553,7 +4027,7 @@
                 <w:sz w:val="24"/>
                 <w:szCs w:val="24"/>
               </w:rPr>
-              <w:t>14</w:t>
+              <w:t>15</w:t>
             </w:r>
             <w:r>
               <w:rPr>
@@ -3648,7 +4122,7 @@
                 <w:sz w:val="24"/>
                 <w:szCs w:val="24"/>
               </w:rPr>
-              <w:t>14</w:t>
+              <w:t>15</w:t>
             </w:r>
             <w:r>
               <w:rPr>
@@ -3743,7 +4217,7 @@
                 <w:sz w:val="24"/>
                 <w:szCs w:val="24"/>
               </w:rPr>
-              <w:t>15</w:t>
+              <w:t>16</w:t>
             </w:r>
             <w:r>
               <w:rPr>
@@ -3838,7 +4312,7 @@
                 <w:sz w:val="24"/>
                 <w:szCs w:val="24"/>
               </w:rPr>
-              <w:t>15</w:t>
+              <w:t>16</w:t>
             </w:r>
             <w:r>
               <w:rPr>
@@ -3933,7 +4407,7 @@
                 <w:sz w:val="24"/>
                 <w:szCs w:val="24"/>
               </w:rPr>
-              <w:t>19</w:t>
+              <w:t>20</w:t>
             </w:r>
             <w:r>
               <w:rPr>
@@ -4028,7 +4502,7 @@
                 <w:sz w:val="24"/>
                 <w:szCs w:val="24"/>
               </w:rPr>
-              <w:t>19</w:t>
+              <w:t>20</w:t>
             </w:r>
             <w:r>
               <w:rPr>
@@ -4123,7 +4597,7 @@
                 <w:sz w:val="24"/>
                 <w:szCs w:val="24"/>
               </w:rPr>
-              <w:t>19</w:t>
+              <w:t>20</w:t>
             </w:r>
             <w:r>
               <w:rPr>
@@ -4215,7 +4689,7 @@
                 <w:sz w:val="24"/>
                 <w:szCs w:val="24"/>
               </w:rPr>
-              <w:t>20</w:t>
+              <w:t>21</w:t>
             </w:r>
             <w:r>
               <w:rPr>
@@ -4273,14 +4747,14 @@
       <w:pPr>
         <w:pStyle w:val="Ttulo1"/>
       </w:pPr>
-      <w:bookmarkStart w:id="0" w:name="_Toc530589695"/>
+      <w:bookmarkStart w:id="1" w:name="_Toc530589695"/>
       <w:r>
         <w:t xml:space="preserve">1. </w:t>
       </w:r>
       <w:r>
         <w:t>INTRODUÇÃO</w:t>
       </w:r>
-      <w:bookmarkEnd w:id="0"/>
+      <w:bookmarkEnd w:id="1"/>
     </w:p>
     <w:p>
       <w:pPr>
@@ -4401,7 +4875,7 @@
       <w:pPr>
         <w:pStyle w:val="Ttulo2"/>
       </w:pPr>
-      <w:bookmarkStart w:id="1" w:name="_Toc530589696"/>
+      <w:bookmarkStart w:id="2" w:name="_Toc530589696"/>
       <w:r>
         <w:rPr>
           <w:rStyle w:val="Ttulo2Char"/>
@@ -4419,13 +4893,13 @@
       <w:r>
         <w:t>:</w:t>
       </w:r>
-      <w:bookmarkEnd w:id="1"/>
+      <w:bookmarkEnd w:id="2"/>
     </w:p>
     <w:p>
       <w:pPr>
         <w:pStyle w:val="Ttulo3"/>
       </w:pPr>
-      <w:bookmarkStart w:id="2" w:name="_Toc530589697"/>
+      <w:bookmarkStart w:id="3" w:name="_Toc530589697"/>
       <w:r>
         <w:t>1.1.1</w:t>
       </w:r>
@@ -4438,7 +4912,7 @@
       <w:r>
         <w:t>:</w:t>
       </w:r>
-      <w:bookmarkEnd w:id="2"/>
+      <w:bookmarkEnd w:id="3"/>
     </w:p>
     <w:p>
       <w:pPr>
@@ -4463,7 +4937,7 @@
       <w:pPr>
         <w:pStyle w:val="Ttulo3"/>
       </w:pPr>
-      <w:bookmarkStart w:id="3" w:name="_Toc530589698"/>
+      <w:bookmarkStart w:id="4" w:name="_Toc530589698"/>
       <w:r>
         <w:t>1.1.2</w:t>
       </w:r>
@@ -4476,7 +4950,7 @@
       <w:r>
         <w:t>:</w:t>
       </w:r>
-      <w:bookmarkEnd w:id="3"/>
+      <w:bookmarkEnd w:id="4"/>
     </w:p>
     <w:p>
       <w:pPr>
@@ -4606,7 +5080,7 @@
       <w:pPr>
         <w:pStyle w:val="Ttulo2"/>
       </w:pPr>
-      <w:bookmarkStart w:id="4" w:name="_Toc530589699"/>
+      <w:bookmarkStart w:id="5" w:name="_Toc530589699"/>
       <w:r>
         <w:lastRenderedPageBreak/>
         <w:t>1.2</w:t>
@@ -4620,7 +5094,7 @@
       <w:r>
         <w:t>:</w:t>
       </w:r>
-      <w:bookmarkEnd w:id="4"/>
+      <w:bookmarkEnd w:id="5"/>
     </w:p>
     <w:p>
       <w:pPr>
@@ -4873,20 +5347,20 @@
       <w:pPr>
         <w:pStyle w:val="Ttulo1"/>
       </w:pPr>
-      <w:bookmarkStart w:id="5" w:name="_Toc530589700"/>
+      <w:bookmarkStart w:id="6" w:name="_Toc530589700"/>
       <w:r>
         <w:t>2</w:t>
       </w:r>
       <w:r>
         <w:t>. METODOLOGIA:</w:t>
       </w:r>
-      <w:bookmarkEnd w:id="5"/>
+      <w:bookmarkEnd w:id="6"/>
     </w:p>
     <w:p>
       <w:pPr>
         <w:pStyle w:val="Ttulo2"/>
       </w:pPr>
-      <w:bookmarkStart w:id="6" w:name="_Toc530589701"/>
+      <w:bookmarkStart w:id="7" w:name="_Toc530589701"/>
       <w:r>
         <w:t>2.1</w:t>
       </w:r>
@@ -4905,7 +5379,7 @@
       <w:r>
         <w:t>?</w:t>
       </w:r>
-      <w:bookmarkEnd w:id="6"/>
+      <w:bookmarkEnd w:id="7"/>
     </w:p>
     <w:p>
       <w:pPr>
@@ -5249,12 +5723,12 @@
       <w:pPr>
         <w:pStyle w:val="Ttulo3"/>
       </w:pPr>
-      <w:bookmarkStart w:id="7" w:name="_Toc530589702"/>
+      <w:bookmarkStart w:id="8" w:name="_Toc530589702"/>
       <w:r>
         <w:lastRenderedPageBreak/>
         <w:t>2.1.1. HTML 5</w:t>
       </w:r>
-      <w:bookmarkEnd w:id="7"/>
+      <w:bookmarkEnd w:id="8"/>
     </w:p>
     <w:p>
       <w:pPr>
@@ -5379,7 +5853,7 @@
       <w:pPr>
         <w:pStyle w:val="Ttulo3"/>
       </w:pPr>
-      <w:bookmarkStart w:id="8" w:name="_Toc530589703"/>
+      <w:bookmarkStart w:id="9" w:name="_Toc530589703"/>
       <w:r>
         <w:t>2.1.2</w:t>
       </w:r>
@@ -5389,7 +5863,7 @@
       <w:r>
         <w:t xml:space="preserve"> CSS 3</w:t>
       </w:r>
-      <w:bookmarkEnd w:id="8"/>
+      <w:bookmarkEnd w:id="9"/>
     </w:p>
     <w:p>
       <w:pPr>
@@ -5490,7 +5964,7 @@
       <w:pPr>
         <w:pStyle w:val="Ttulo3"/>
       </w:pPr>
-      <w:bookmarkStart w:id="9" w:name="_Toc530589704"/>
+      <w:bookmarkStart w:id="10" w:name="_Toc530589704"/>
       <w:r>
         <w:t>2.1.3</w:t>
       </w:r>
@@ -5504,7 +5978,7 @@
       <w:r>
         <w:t>JavaScripit</w:t>
       </w:r>
-      <w:bookmarkEnd w:id="9"/>
+      <w:bookmarkEnd w:id="10"/>
       <w:proofErr w:type="spellEnd"/>
     </w:p>
     <w:p>
@@ -5706,14 +6180,14 @@
       <w:pPr>
         <w:pStyle w:val="Ttulo3"/>
       </w:pPr>
-      <w:bookmarkStart w:id="10" w:name="_Toc530589705"/>
+      <w:bookmarkStart w:id="11" w:name="_Toc530589705"/>
       <w:r>
         <w:t>2.1.4. PHP</w:t>
       </w:r>
       <w:r>
         <w:t xml:space="preserve"> 7</w:t>
       </w:r>
-      <w:bookmarkEnd w:id="10"/>
+      <w:bookmarkEnd w:id="11"/>
     </w:p>
     <w:p>
       <w:pPr>
@@ -5876,7 +6350,7 @@
       <w:pPr>
         <w:pStyle w:val="Ttulo3"/>
       </w:pPr>
-      <w:bookmarkStart w:id="11" w:name="_Toc530589706"/>
+      <w:bookmarkStart w:id="12" w:name="_Toc530589706"/>
       <w:r>
         <w:t xml:space="preserve">2.1.5. </w:t>
       </w:r>
@@ -5892,7 +6366,7 @@
       <w:r>
         <w:t>Lamp</w:t>
       </w:r>
-      <w:bookmarkEnd w:id="11"/>
+      <w:bookmarkEnd w:id="12"/>
       <w:proofErr w:type="spellEnd"/>
     </w:p>
     <w:p>
@@ -6303,7 +6777,7 @@
       <w:pPr>
         <w:pStyle w:val="Ttulo3"/>
       </w:pPr>
-      <w:bookmarkStart w:id="12" w:name="_Toc530589707"/>
+      <w:bookmarkStart w:id="13" w:name="_Toc530589707"/>
       <w:r>
         <w:lastRenderedPageBreak/>
         <w:t>2.1.6.</w:t>
@@ -6319,7 +6793,7 @@
       <w:r>
         <w:t xml:space="preserve"> 3</w:t>
       </w:r>
-      <w:bookmarkEnd w:id="12"/>
+      <w:bookmarkEnd w:id="13"/>
     </w:p>
     <w:p>
       <w:pPr>
@@ -7102,7 +7576,7 @@
       <w:pPr>
         <w:pStyle w:val="Ttulo3"/>
       </w:pPr>
-      <w:bookmarkStart w:id="13" w:name="_Toc530589708"/>
+      <w:bookmarkStart w:id="14" w:name="_Toc530589708"/>
       <w:r>
         <w:t xml:space="preserve">2.1.7. Sublime </w:t>
       </w:r>
@@ -7118,7 +7592,7 @@
       <w:r>
         <w:t>Atom</w:t>
       </w:r>
-      <w:bookmarkEnd w:id="13"/>
+      <w:bookmarkEnd w:id="14"/>
       <w:proofErr w:type="spellEnd"/>
     </w:p>
     <w:p>
@@ -7341,7 +7815,7 @@
       <w:pPr>
         <w:pStyle w:val="Ttulo2"/>
       </w:pPr>
-      <w:bookmarkStart w:id="14" w:name="_Toc530589709"/>
+      <w:bookmarkStart w:id="15" w:name="_Toc530589709"/>
       <w:r>
         <w:t>2.2</w:t>
       </w:r>
@@ -7360,7 +7834,7 @@
       <w:r>
         <w:t>?</w:t>
       </w:r>
-      <w:bookmarkEnd w:id="14"/>
+      <w:bookmarkEnd w:id="15"/>
     </w:p>
     <w:p>
       <w:pPr>
@@ -7587,7 +8061,7 @@
       <w:pPr>
         <w:pStyle w:val="Ttulo2"/>
       </w:pPr>
-      <w:bookmarkStart w:id="15" w:name="_Toc530589710"/>
+      <w:bookmarkStart w:id="16" w:name="_Toc530589710"/>
       <w:r>
         <w:t>2.3</w:t>
       </w:r>
@@ -7600,7 +8074,7 @@
       <w:r>
         <w:t>?</w:t>
       </w:r>
-      <w:bookmarkEnd w:id="15"/>
+      <w:bookmarkEnd w:id="16"/>
     </w:p>
     <w:p>
       <w:pPr>
@@ -7700,11 +8174,11 @@
       <w:pPr>
         <w:pStyle w:val="Ttulo3"/>
       </w:pPr>
-      <w:bookmarkStart w:id="16" w:name="_Toc530589711"/>
+      <w:bookmarkStart w:id="17" w:name="_Toc530589711"/>
       <w:r>
         <w:t>2.3.1. Scrum</w:t>
       </w:r>
-      <w:bookmarkEnd w:id="16"/>
+      <w:bookmarkEnd w:id="17"/>
     </w:p>
     <w:p>
       <w:pPr>
@@ -7903,7 +8377,7 @@
       <w:pPr>
         <w:pStyle w:val="Ttulo3"/>
       </w:pPr>
-      <w:bookmarkStart w:id="17" w:name="_Toc530589712"/>
+      <w:bookmarkStart w:id="18" w:name="_Toc530589712"/>
       <w:r>
         <w:lastRenderedPageBreak/>
         <w:t xml:space="preserve">2.3.2. </w:t>
@@ -7912,7 +8386,7 @@
       <w:r>
         <w:t>Kanban</w:t>
       </w:r>
-      <w:bookmarkEnd w:id="17"/>
+      <w:bookmarkEnd w:id="18"/>
       <w:proofErr w:type="spellEnd"/>
     </w:p>
     <w:p>
@@ -8225,7 +8699,7 @@
       <w:pPr>
         <w:pStyle w:val="Ttulo3"/>
       </w:pPr>
-      <w:bookmarkStart w:id="18" w:name="_Toc530589713"/>
+      <w:bookmarkStart w:id="19" w:name="_Toc530589713"/>
       <w:r>
         <w:t xml:space="preserve">2.3.3 </w:t>
       </w:r>
@@ -8233,7 +8707,7 @@
       <w:r>
         <w:t>Trello</w:t>
       </w:r>
-      <w:bookmarkEnd w:id="18"/>
+      <w:bookmarkEnd w:id="19"/>
       <w:proofErr w:type="spellEnd"/>
     </w:p>
     <w:p>
@@ -8477,7 +8951,7 @@
       <w:pPr>
         <w:pStyle w:val="Ttulo1"/>
       </w:pPr>
-      <w:bookmarkStart w:id="19" w:name="_Toc530589714"/>
+      <w:bookmarkStart w:id="20" w:name="_Toc530589714"/>
       <w:r>
         <w:lastRenderedPageBreak/>
         <w:t>3</w:t>
@@ -8488,13 +8962,13 @@
       <w:r>
         <w:t>REQUISITOS:</w:t>
       </w:r>
-      <w:bookmarkEnd w:id="19"/>
+      <w:bookmarkEnd w:id="20"/>
     </w:p>
     <w:p>
       <w:pPr>
         <w:pStyle w:val="Ttulo2"/>
       </w:pPr>
-      <w:bookmarkStart w:id="20" w:name="_Toc530589715"/>
+      <w:bookmarkStart w:id="21" w:name="_Toc530589715"/>
       <w:r>
         <w:t>3.1</w:t>
       </w:r>
@@ -8504,13 +8978,13 @@
       <w:r>
         <w:t>Funcionais</w:t>
       </w:r>
-      <w:bookmarkEnd w:id="20"/>
+      <w:bookmarkEnd w:id="21"/>
     </w:p>
     <w:p>
       <w:pPr>
         <w:pStyle w:val="Ttulo3"/>
       </w:pPr>
-      <w:bookmarkStart w:id="21" w:name="_Toc530589716"/>
+      <w:bookmarkStart w:id="22" w:name="_Toc530589716"/>
       <w:r>
         <w:t>3.1.1.</w:t>
       </w:r>
@@ -8520,7 +8994,7 @@
       <w:r>
         <w:t>Clientes</w:t>
       </w:r>
-      <w:bookmarkEnd w:id="21"/>
+      <w:bookmarkEnd w:id="22"/>
     </w:p>
     <w:p>
       <w:pPr>
@@ -9364,11 +9838,11 @@
       <w:pPr>
         <w:pStyle w:val="Ttulo3"/>
       </w:pPr>
-      <w:bookmarkStart w:id="22" w:name="_Toc530589717"/>
+      <w:bookmarkStart w:id="23" w:name="_Toc530589717"/>
       <w:r>
         <w:t>3.1.2. Administrator</w:t>
       </w:r>
-      <w:bookmarkEnd w:id="22"/>
+      <w:bookmarkEnd w:id="23"/>
     </w:p>
     <w:p>
       <w:pPr>
@@ -9636,24 +10110,24 @@
       <w:pPr>
         <w:pStyle w:val="Ttulo2"/>
       </w:pPr>
-      <w:bookmarkStart w:id="23" w:name="_Toc530589718"/>
+      <w:bookmarkStart w:id="24" w:name="_Toc530589718"/>
       <w:r>
         <w:t xml:space="preserve">3.2. </w:t>
       </w:r>
       <w:r>
         <w:t>Não funcionais</w:t>
       </w:r>
-      <w:bookmarkEnd w:id="23"/>
+      <w:bookmarkEnd w:id="24"/>
     </w:p>
     <w:p>
       <w:pPr>
         <w:pStyle w:val="Ttulo3"/>
       </w:pPr>
-      <w:bookmarkStart w:id="24" w:name="_Toc530589719"/>
+      <w:bookmarkStart w:id="25" w:name="_Toc530589719"/>
       <w:r>
         <w:t>3.2.1. Requisitos Organizacionais</w:t>
       </w:r>
-      <w:bookmarkEnd w:id="24"/>
+      <w:bookmarkEnd w:id="25"/>
     </w:p>
     <w:p>
       <w:pPr>
@@ -9727,7 +10201,6 @@
         </w:rPr>
         <w:t xml:space="preserve"> que </w:t>
       </w:r>
-      <w:bookmarkStart w:id="25" w:name="_GoBack"/>
       <w:r>
         <w:rPr>
           <w:rFonts w:ascii="Arial" w:hAnsi="Arial" w:cs="Arial"/>
@@ -9736,7 +10209,6 @@
         </w:rPr>
         <w:t>utiliza</w:t>
       </w:r>
-      <w:bookmarkEnd w:id="25"/>
       <w:r>
         <w:rPr>
           <w:rFonts w:ascii="Arial" w:hAnsi="Arial" w:cs="Arial"/>
@@ -14715,7 +15187,7 @@
 </file>
 
 <file path=customXml/itemProps1.xml><?xml version="1.0" encoding="utf-8"?>
-<ds:datastoreItem xmlns:ds="http://schemas.openxmlformats.org/officeDocument/2006/customXml" ds:itemID="{3E7A68BE-E4B3-4CFA-9F34-81A5D6D57F92}">
+<ds:datastoreItem xmlns:ds="http://schemas.openxmlformats.org/officeDocument/2006/customXml" ds:itemID="{29F73869-615C-45E2-A843-FADCE64304E7}">
   <ds:schemaRefs>
     <ds:schemaRef ds:uri="http://schemas.openxmlformats.org/officeDocument/2006/bibliography"/>
   </ds:schemaRefs>

</xml_diff>

<commit_message>
Monografia, corrigindo erro de pontuação
</commit_message>
<xml_diff>
--- a/Teórico/Monografia.docx
+++ b/Teórico/Monografia.docx
@@ -1095,183 +1095,127 @@
           <w:sz w:val="24"/>
           <w:szCs w:val="24"/>
         </w:rPr>
+        <w:t xml:space="preserve"> Requisito Funcional</w:t>
+      </w:r>
+      <w:r>
+        <w:rPr>
+          <w:rFonts w:ascii="Arial" w:hAnsi="Arial" w:cs="Arial"/>
+          <w:sz w:val="24"/>
+          <w:szCs w:val="24"/>
+        </w:rPr>
+        <w:t>.</w:t>
+      </w:r>
+    </w:p>
+    <w:p>
+      <w:pPr>
+        <w:jc w:val="both"/>
+        <w:rPr>
+          <w:rFonts w:ascii="Arial" w:hAnsi="Arial" w:cs="Arial"/>
+          <w:sz w:val="24"/>
+          <w:szCs w:val="24"/>
+        </w:rPr>
+      </w:pPr>
+      <w:r>
+        <w:rPr>
+          <w:rFonts w:ascii="Arial" w:hAnsi="Arial" w:cs="Arial"/>
+          <w:b/>
+          <w:sz w:val="24"/>
+          <w:szCs w:val="24"/>
+        </w:rPr>
+        <w:t>RNF:</w:t>
+      </w:r>
+      <w:r>
+        <w:rPr>
+          <w:rFonts w:ascii="Arial" w:hAnsi="Arial" w:cs="Arial"/>
+          <w:sz w:val="24"/>
+          <w:szCs w:val="24"/>
+        </w:rPr>
+        <w:t xml:space="preserve"> Requisito não Funcional.</w:t>
+      </w:r>
+    </w:p>
+    <w:p>
+      <w:pPr>
+        <w:jc w:val="both"/>
+        <w:rPr>
+          <w:rFonts w:ascii="Arial" w:hAnsi="Arial" w:cs="Arial"/>
+          <w:sz w:val="24"/>
+          <w:szCs w:val="24"/>
+        </w:rPr>
+      </w:pPr>
+      <w:r>
+        <w:rPr>
+          <w:rFonts w:ascii="Arial" w:hAnsi="Arial" w:cs="Arial"/>
+          <w:b/>
+          <w:sz w:val="24"/>
+          <w:szCs w:val="24"/>
+        </w:rPr>
+        <w:t>SGBD:</w:t>
+      </w:r>
+      <w:r>
+        <w:rPr>
+          <w:rFonts w:ascii="Arial" w:hAnsi="Arial" w:cs="Arial"/>
+          <w:sz w:val="24"/>
+          <w:szCs w:val="24"/>
+        </w:rPr>
+        <w:t xml:space="preserve"> Sistema Gerenciador de Banco de Dados.</w:t>
+      </w:r>
+    </w:p>
+    <w:p>
+      <w:pPr>
+        <w:jc w:val="both"/>
+        <w:rPr>
+          <w:rFonts w:ascii="Arial" w:hAnsi="Arial" w:cs="Arial"/>
+          <w:sz w:val="24"/>
+          <w:szCs w:val="24"/>
+        </w:rPr>
+      </w:pPr>
+      <w:r>
+        <w:rPr>
+          <w:rFonts w:ascii="Arial" w:hAnsi="Arial" w:cs="Arial"/>
+          <w:b/>
+          <w:sz w:val="24"/>
+          <w:szCs w:val="24"/>
+        </w:rPr>
+        <w:t>BD:</w:t>
+      </w:r>
+      <w:r>
+        <w:rPr>
+          <w:rFonts w:ascii="Arial" w:hAnsi="Arial" w:cs="Arial"/>
+          <w:sz w:val="24"/>
+          <w:szCs w:val="24"/>
+        </w:rPr>
+        <w:t xml:space="preserve"> Banco de Dados.</w:t>
+      </w:r>
+    </w:p>
+    <w:p>
+      <w:pPr>
+        <w:jc w:val="both"/>
+        <w:rPr>
+          <w:rFonts w:ascii="Arial" w:hAnsi="Arial" w:cs="Arial"/>
+          <w:sz w:val="24"/>
+        </w:rPr>
+      </w:pPr>
+      <w:r>
+        <w:rPr>
+          <w:rFonts w:ascii="Arial" w:hAnsi="Arial" w:cs="Arial"/>
+          <w:b/>
+          <w:sz w:val="24"/>
+          <w:szCs w:val="24"/>
+        </w:rPr>
+        <w:t>PHP:</w:t>
+      </w:r>
+      <w:r>
+        <w:rPr>
+          <w:rFonts w:ascii="Arial" w:hAnsi="Arial" w:cs="Arial"/>
+          <w:sz w:val="24"/>
+          <w:szCs w:val="24"/>
+        </w:rPr>
         <w:t xml:space="preserve"> </w:t>
       </w:r>
       <w:r>
         <w:rPr>
           <w:rFonts w:ascii="Arial" w:hAnsi="Arial" w:cs="Arial"/>
           <w:sz w:val="24"/>
-          <w:szCs w:val="24"/>
-        </w:rPr>
-        <w:t>R</w:t>
-      </w:r>
-      <w:r>
-        <w:rPr>
-          <w:rFonts w:ascii="Arial" w:hAnsi="Arial" w:cs="Arial"/>
-          <w:sz w:val="24"/>
-          <w:szCs w:val="24"/>
-        </w:rPr>
-        <w:t xml:space="preserve">equisito </w:t>
-      </w:r>
-      <w:r>
-        <w:rPr>
-          <w:rFonts w:ascii="Arial" w:hAnsi="Arial" w:cs="Arial"/>
-          <w:sz w:val="24"/>
-          <w:szCs w:val="24"/>
-        </w:rPr>
-        <w:t>F</w:t>
-      </w:r>
-      <w:r>
-        <w:rPr>
-          <w:rFonts w:ascii="Arial" w:hAnsi="Arial" w:cs="Arial"/>
-          <w:sz w:val="24"/>
-          <w:szCs w:val="24"/>
-        </w:rPr>
-        <w:t>uncional;</w:t>
-      </w:r>
-    </w:p>
-    <w:p>
-      <w:pPr>
-        <w:jc w:val="both"/>
-        <w:rPr>
-          <w:rFonts w:ascii="Arial" w:hAnsi="Arial" w:cs="Arial"/>
-          <w:sz w:val="24"/>
-          <w:szCs w:val="24"/>
-        </w:rPr>
-      </w:pPr>
-      <w:r>
-        <w:rPr>
-          <w:rFonts w:ascii="Arial" w:hAnsi="Arial" w:cs="Arial"/>
-          <w:b/>
-          <w:sz w:val="24"/>
-          <w:szCs w:val="24"/>
-        </w:rPr>
-        <w:t>RNF:</w:t>
-      </w:r>
-      <w:r>
-        <w:rPr>
-          <w:rFonts w:ascii="Arial" w:hAnsi="Arial" w:cs="Arial"/>
-          <w:sz w:val="24"/>
-          <w:szCs w:val="24"/>
-        </w:rPr>
-        <w:t xml:space="preserve"> </w:t>
-      </w:r>
-      <w:r>
-        <w:rPr>
-          <w:rFonts w:ascii="Arial" w:hAnsi="Arial" w:cs="Arial"/>
-          <w:sz w:val="24"/>
-          <w:szCs w:val="24"/>
-        </w:rPr>
-        <w:t>R</w:t>
-      </w:r>
-      <w:r>
-        <w:rPr>
-          <w:rFonts w:ascii="Arial" w:hAnsi="Arial" w:cs="Arial"/>
-          <w:sz w:val="24"/>
-          <w:szCs w:val="24"/>
-        </w:rPr>
-        <w:t xml:space="preserve">equisito não </w:t>
-      </w:r>
-      <w:r>
-        <w:rPr>
-          <w:rFonts w:ascii="Arial" w:hAnsi="Arial" w:cs="Arial"/>
-          <w:sz w:val="24"/>
-          <w:szCs w:val="24"/>
-        </w:rPr>
-        <w:t>F</w:t>
-      </w:r>
-      <w:r>
-        <w:rPr>
-          <w:rFonts w:ascii="Arial" w:hAnsi="Arial" w:cs="Arial"/>
-          <w:sz w:val="24"/>
-          <w:szCs w:val="24"/>
-        </w:rPr>
-        <w:t>uncional.</w:t>
-      </w:r>
-    </w:p>
-    <w:p>
-      <w:pPr>
-        <w:jc w:val="both"/>
-        <w:rPr>
-          <w:rFonts w:ascii="Arial" w:hAnsi="Arial" w:cs="Arial"/>
-          <w:sz w:val="24"/>
-          <w:szCs w:val="24"/>
-        </w:rPr>
-      </w:pPr>
-      <w:r>
-        <w:rPr>
-          <w:rFonts w:ascii="Arial" w:hAnsi="Arial" w:cs="Arial"/>
-          <w:b/>
-          <w:sz w:val="24"/>
-          <w:szCs w:val="24"/>
-        </w:rPr>
-        <w:t>SGBD:</w:t>
-      </w:r>
-      <w:r>
-        <w:rPr>
-          <w:rFonts w:ascii="Arial" w:hAnsi="Arial" w:cs="Arial"/>
-          <w:sz w:val="24"/>
-          <w:szCs w:val="24"/>
-        </w:rPr>
-        <w:t xml:space="preserve"> Sistema Gerenciador de Banco de Dados.</w:t>
-      </w:r>
-    </w:p>
-    <w:p>
-      <w:pPr>
-        <w:jc w:val="both"/>
-        <w:rPr>
-          <w:rFonts w:ascii="Arial" w:hAnsi="Arial" w:cs="Arial"/>
-          <w:sz w:val="24"/>
-          <w:szCs w:val="24"/>
-        </w:rPr>
-      </w:pPr>
-      <w:r>
-        <w:rPr>
-          <w:rFonts w:ascii="Arial" w:hAnsi="Arial" w:cs="Arial"/>
-          <w:b/>
-          <w:sz w:val="24"/>
-          <w:szCs w:val="24"/>
-        </w:rPr>
-        <w:t>BD:</w:t>
-      </w:r>
-      <w:r>
-        <w:rPr>
-          <w:rFonts w:ascii="Arial" w:hAnsi="Arial" w:cs="Arial"/>
-          <w:sz w:val="24"/>
-          <w:szCs w:val="24"/>
-        </w:rPr>
-        <w:t xml:space="preserve"> Banco de Dados.</w:t>
-      </w:r>
-    </w:p>
-    <w:p>
-      <w:pPr>
-        <w:jc w:val="both"/>
-        <w:rPr>
-          <w:rFonts w:ascii="Arial" w:hAnsi="Arial" w:cs="Arial"/>
-          <w:sz w:val="24"/>
-        </w:rPr>
-      </w:pPr>
-      <w:r>
-        <w:rPr>
-          <w:rFonts w:ascii="Arial" w:hAnsi="Arial" w:cs="Arial"/>
-          <w:b/>
-          <w:sz w:val="24"/>
-          <w:szCs w:val="24"/>
-        </w:rPr>
-        <w:t>PHP:</w:t>
-      </w:r>
-      <w:r>
-        <w:rPr>
-          <w:rFonts w:ascii="Arial" w:hAnsi="Arial" w:cs="Arial"/>
-          <w:sz w:val="24"/>
-          <w:szCs w:val="24"/>
-        </w:rPr>
-        <w:t xml:space="preserve"> </w:t>
-      </w:r>
-      <w:r>
-        <w:rPr>
-          <w:rFonts w:ascii="Arial" w:hAnsi="Arial" w:cs="Arial"/>
-          <w:sz w:val="24"/>
         </w:rPr>
         <w:t xml:space="preserve">Hypertext </w:t>
       </w:r>
@@ -1284,226 +1228,233 @@
         <w:t>Preprocessor</w:t>
       </w:r>
       <w:proofErr w:type="spellEnd"/>
-    </w:p>
-    <w:p>
-      <w:pPr>
-        <w:jc w:val="both"/>
-        <w:rPr>
-          <w:rFonts w:ascii="Arial" w:hAnsi="Arial" w:cs="Arial"/>
-          <w:sz w:val="24"/>
-          <w:szCs w:val="24"/>
-        </w:rPr>
-      </w:pPr>
-    </w:p>
-    <w:p>
-      <w:pPr>
-        <w:jc w:val="center"/>
-        <w:rPr>
-          <w:rFonts w:ascii="Arial" w:hAnsi="Arial" w:cs="Arial"/>
-          <w:sz w:val="24"/>
-          <w:szCs w:val="24"/>
-        </w:rPr>
-      </w:pPr>
-    </w:p>
-    <w:p>
-      <w:pPr>
-        <w:jc w:val="center"/>
-        <w:rPr>
-          <w:rFonts w:ascii="Arial" w:hAnsi="Arial" w:cs="Arial"/>
-          <w:sz w:val="24"/>
-          <w:szCs w:val="24"/>
-        </w:rPr>
-      </w:pPr>
-    </w:p>
-    <w:p>
-      <w:pPr>
-        <w:jc w:val="center"/>
-        <w:rPr>
-          <w:rFonts w:ascii="Arial" w:hAnsi="Arial" w:cs="Arial"/>
-          <w:sz w:val="24"/>
-          <w:szCs w:val="24"/>
-        </w:rPr>
-      </w:pPr>
-    </w:p>
-    <w:p>
-      <w:pPr>
-        <w:jc w:val="center"/>
-        <w:rPr>
-          <w:rFonts w:ascii="Arial" w:hAnsi="Arial" w:cs="Arial"/>
-          <w:sz w:val="24"/>
-          <w:szCs w:val="24"/>
-        </w:rPr>
-      </w:pPr>
-    </w:p>
-    <w:p>
-      <w:pPr>
-        <w:jc w:val="center"/>
-        <w:rPr>
-          <w:rFonts w:ascii="Arial" w:hAnsi="Arial" w:cs="Arial"/>
-          <w:sz w:val="24"/>
-          <w:szCs w:val="24"/>
-        </w:rPr>
-      </w:pPr>
-    </w:p>
-    <w:p>
-      <w:pPr>
-        <w:jc w:val="center"/>
-        <w:rPr>
-          <w:rFonts w:ascii="Arial" w:hAnsi="Arial" w:cs="Arial"/>
-          <w:sz w:val="24"/>
-          <w:szCs w:val="24"/>
-        </w:rPr>
-      </w:pPr>
-    </w:p>
-    <w:p>
-      <w:pPr>
-        <w:jc w:val="center"/>
-        <w:rPr>
-          <w:rFonts w:ascii="Arial" w:hAnsi="Arial" w:cs="Arial"/>
-          <w:sz w:val="24"/>
-          <w:szCs w:val="24"/>
-        </w:rPr>
-      </w:pPr>
-    </w:p>
-    <w:p>
-      <w:pPr>
-        <w:jc w:val="center"/>
-        <w:rPr>
-          <w:rFonts w:ascii="Arial" w:hAnsi="Arial" w:cs="Arial"/>
-          <w:sz w:val="24"/>
-          <w:szCs w:val="24"/>
-        </w:rPr>
-      </w:pPr>
-    </w:p>
-    <w:p>
-      <w:pPr>
-        <w:jc w:val="center"/>
-        <w:rPr>
-          <w:rFonts w:ascii="Arial" w:hAnsi="Arial" w:cs="Arial"/>
-          <w:sz w:val="24"/>
-          <w:szCs w:val="24"/>
-        </w:rPr>
-      </w:pPr>
-    </w:p>
-    <w:p>
-      <w:pPr>
-        <w:jc w:val="center"/>
-        <w:rPr>
-          <w:rFonts w:ascii="Arial" w:hAnsi="Arial" w:cs="Arial"/>
-          <w:sz w:val="24"/>
-          <w:szCs w:val="24"/>
-        </w:rPr>
-      </w:pPr>
-    </w:p>
-    <w:p>
-      <w:pPr>
-        <w:jc w:val="center"/>
-        <w:rPr>
-          <w:rFonts w:ascii="Arial" w:hAnsi="Arial" w:cs="Arial"/>
-          <w:sz w:val="24"/>
-          <w:szCs w:val="24"/>
-        </w:rPr>
-      </w:pPr>
-    </w:p>
-    <w:p>
-      <w:pPr>
-        <w:jc w:val="center"/>
-        <w:rPr>
-          <w:rFonts w:ascii="Arial" w:hAnsi="Arial" w:cs="Arial"/>
-          <w:sz w:val="24"/>
-          <w:szCs w:val="24"/>
-        </w:rPr>
-      </w:pPr>
-    </w:p>
-    <w:p>
-      <w:pPr>
-        <w:jc w:val="center"/>
-        <w:rPr>
-          <w:rFonts w:ascii="Arial" w:hAnsi="Arial" w:cs="Arial"/>
-          <w:sz w:val="24"/>
-          <w:szCs w:val="24"/>
-        </w:rPr>
-      </w:pPr>
-    </w:p>
-    <w:p>
-      <w:pPr>
-        <w:jc w:val="center"/>
-        <w:rPr>
-          <w:rFonts w:ascii="Arial" w:hAnsi="Arial" w:cs="Arial"/>
-          <w:sz w:val="24"/>
-          <w:szCs w:val="24"/>
-        </w:rPr>
-      </w:pPr>
-    </w:p>
-    <w:p>
-      <w:pPr>
-        <w:jc w:val="center"/>
-        <w:rPr>
-          <w:rFonts w:ascii="Arial" w:hAnsi="Arial" w:cs="Arial"/>
-          <w:sz w:val="24"/>
-          <w:szCs w:val="24"/>
-        </w:rPr>
-      </w:pPr>
-    </w:p>
-    <w:p>
-      <w:pPr>
-        <w:jc w:val="center"/>
-        <w:rPr>
-          <w:rFonts w:ascii="Arial" w:hAnsi="Arial" w:cs="Arial"/>
-          <w:sz w:val="24"/>
-          <w:szCs w:val="24"/>
-        </w:rPr>
-      </w:pPr>
-    </w:p>
-    <w:p>
-      <w:pPr>
-        <w:jc w:val="center"/>
-        <w:rPr>
-          <w:rFonts w:ascii="Arial" w:hAnsi="Arial" w:cs="Arial"/>
-          <w:sz w:val="24"/>
-          <w:szCs w:val="24"/>
-        </w:rPr>
-      </w:pPr>
-    </w:p>
-    <w:p>
-      <w:pPr>
-        <w:jc w:val="center"/>
-        <w:rPr>
-          <w:rFonts w:ascii="Arial" w:hAnsi="Arial" w:cs="Arial"/>
-          <w:sz w:val="24"/>
-          <w:szCs w:val="24"/>
-        </w:rPr>
-      </w:pPr>
-    </w:p>
-    <w:p>
-      <w:pPr>
-        <w:jc w:val="center"/>
-        <w:rPr>
-          <w:rFonts w:ascii="Arial" w:hAnsi="Arial" w:cs="Arial"/>
-          <w:sz w:val="24"/>
-          <w:szCs w:val="24"/>
-        </w:rPr>
-      </w:pPr>
-    </w:p>
-    <w:p>
-      <w:pPr>
-        <w:rPr>
-          <w:rFonts w:ascii="Arial" w:hAnsi="Arial" w:cs="Arial"/>
-          <w:sz w:val="24"/>
-          <w:szCs w:val="24"/>
-        </w:rPr>
-      </w:pPr>
-    </w:p>
-    <w:p>
-      <w:pPr>
-        <w:rPr>
-          <w:rFonts w:ascii="Arial" w:hAnsi="Arial" w:cs="Arial"/>
-          <w:sz w:val="24"/>
-          <w:szCs w:val="24"/>
-        </w:rPr>
-      </w:pPr>
+      <w:r>
+        <w:rPr>
+          <w:rFonts w:ascii="Arial" w:hAnsi="Arial" w:cs="Arial"/>
+          <w:sz w:val="24"/>
+        </w:rPr>
+        <w:t>.</w:t>
+      </w:r>
       <w:bookmarkStart w:id="0" w:name="_GoBack"/>
       <w:bookmarkEnd w:id="0"/>
+    </w:p>
+    <w:p>
+      <w:pPr>
+        <w:jc w:val="both"/>
+        <w:rPr>
+          <w:rFonts w:ascii="Arial" w:hAnsi="Arial" w:cs="Arial"/>
+          <w:sz w:val="24"/>
+          <w:szCs w:val="24"/>
+        </w:rPr>
+      </w:pPr>
+    </w:p>
+    <w:p>
+      <w:pPr>
+        <w:jc w:val="center"/>
+        <w:rPr>
+          <w:rFonts w:ascii="Arial" w:hAnsi="Arial" w:cs="Arial"/>
+          <w:sz w:val="24"/>
+          <w:szCs w:val="24"/>
+        </w:rPr>
+      </w:pPr>
+    </w:p>
+    <w:p>
+      <w:pPr>
+        <w:jc w:val="center"/>
+        <w:rPr>
+          <w:rFonts w:ascii="Arial" w:hAnsi="Arial" w:cs="Arial"/>
+          <w:sz w:val="24"/>
+          <w:szCs w:val="24"/>
+        </w:rPr>
+      </w:pPr>
+    </w:p>
+    <w:p>
+      <w:pPr>
+        <w:jc w:val="center"/>
+        <w:rPr>
+          <w:rFonts w:ascii="Arial" w:hAnsi="Arial" w:cs="Arial"/>
+          <w:sz w:val="24"/>
+          <w:szCs w:val="24"/>
+        </w:rPr>
+      </w:pPr>
+    </w:p>
+    <w:p>
+      <w:pPr>
+        <w:jc w:val="center"/>
+        <w:rPr>
+          <w:rFonts w:ascii="Arial" w:hAnsi="Arial" w:cs="Arial"/>
+          <w:sz w:val="24"/>
+          <w:szCs w:val="24"/>
+        </w:rPr>
+      </w:pPr>
+    </w:p>
+    <w:p>
+      <w:pPr>
+        <w:jc w:val="center"/>
+        <w:rPr>
+          <w:rFonts w:ascii="Arial" w:hAnsi="Arial" w:cs="Arial"/>
+          <w:sz w:val="24"/>
+          <w:szCs w:val="24"/>
+        </w:rPr>
+      </w:pPr>
+    </w:p>
+    <w:p>
+      <w:pPr>
+        <w:jc w:val="center"/>
+        <w:rPr>
+          <w:rFonts w:ascii="Arial" w:hAnsi="Arial" w:cs="Arial"/>
+          <w:sz w:val="24"/>
+          <w:szCs w:val="24"/>
+        </w:rPr>
+      </w:pPr>
+    </w:p>
+    <w:p>
+      <w:pPr>
+        <w:jc w:val="center"/>
+        <w:rPr>
+          <w:rFonts w:ascii="Arial" w:hAnsi="Arial" w:cs="Arial"/>
+          <w:sz w:val="24"/>
+          <w:szCs w:val="24"/>
+        </w:rPr>
+      </w:pPr>
+    </w:p>
+    <w:p>
+      <w:pPr>
+        <w:jc w:val="center"/>
+        <w:rPr>
+          <w:rFonts w:ascii="Arial" w:hAnsi="Arial" w:cs="Arial"/>
+          <w:sz w:val="24"/>
+          <w:szCs w:val="24"/>
+        </w:rPr>
+      </w:pPr>
+    </w:p>
+    <w:p>
+      <w:pPr>
+        <w:jc w:val="center"/>
+        <w:rPr>
+          <w:rFonts w:ascii="Arial" w:hAnsi="Arial" w:cs="Arial"/>
+          <w:sz w:val="24"/>
+          <w:szCs w:val="24"/>
+        </w:rPr>
+      </w:pPr>
+    </w:p>
+    <w:p>
+      <w:pPr>
+        <w:jc w:val="center"/>
+        <w:rPr>
+          <w:rFonts w:ascii="Arial" w:hAnsi="Arial" w:cs="Arial"/>
+          <w:sz w:val="24"/>
+          <w:szCs w:val="24"/>
+        </w:rPr>
+      </w:pPr>
+    </w:p>
+    <w:p>
+      <w:pPr>
+        <w:jc w:val="center"/>
+        <w:rPr>
+          <w:rFonts w:ascii="Arial" w:hAnsi="Arial" w:cs="Arial"/>
+          <w:sz w:val="24"/>
+          <w:szCs w:val="24"/>
+        </w:rPr>
+      </w:pPr>
+    </w:p>
+    <w:p>
+      <w:pPr>
+        <w:jc w:val="center"/>
+        <w:rPr>
+          <w:rFonts w:ascii="Arial" w:hAnsi="Arial" w:cs="Arial"/>
+          <w:sz w:val="24"/>
+          <w:szCs w:val="24"/>
+        </w:rPr>
+      </w:pPr>
+    </w:p>
+    <w:p>
+      <w:pPr>
+        <w:jc w:val="center"/>
+        <w:rPr>
+          <w:rFonts w:ascii="Arial" w:hAnsi="Arial" w:cs="Arial"/>
+          <w:sz w:val="24"/>
+          <w:szCs w:val="24"/>
+        </w:rPr>
+      </w:pPr>
+    </w:p>
+    <w:p>
+      <w:pPr>
+        <w:jc w:val="center"/>
+        <w:rPr>
+          <w:rFonts w:ascii="Arial" w:hAnsi="Arial" w:cs="Arial"/>
+          <w:sz w:val="24"/>
+          <w:szCs w:val="24"/>
+        </w:rPr>
+      </w:pPr>
+    </w:p>
+    <w:p>
+      <w:pPr>
+        <w:jc w:val="center"/>
+        <w:rPr>
+          <w:rFonts w:ascii="Arial" w:hAnsi="Arial" w:cs="Arial"/>
+          <w:sz w:val="24"/>
+          <w:szCs w:val="24"/>
+        </w:rPr>
+      </w:pPr>
+    </w:p>
+    <w:p>
+      <w:pPr>
+        <w:jc w:val="center"/>
+        <w:rPr>
+          <w:rFonts w:ascii="Arial" w:hAnsi="Arial" w:cs="Arial"/>
+          <w:sz w:val="24"/>
+          <w:szCs w:val="24"/>
+        </w:rPr>
+      </w:pPr>
+    </w:p>
+    <w:p>
+      <w:pPr>
+        <w:jc w:val="center"/>
+        <w:rPr>
+          <w:rFonts w:ascii="Arial" w:hAnsi="Arial" w:cs="Arial"/>
+          <w:sz w:val="24"/>
+          <w:szCs w:val="24"/>
+        </w:rPr>
+      </w:pPr>
+    </w:p>
+    <w:p>
+      <w:pPr>
+        <w:jc w:val="center"/>
+        <w:rPr>
+          <w:rFonts w:ascii="Arial" w:hAnsi="Arial" w:cs="Arial"/>
+          <w:sz w:val="24"/>
+          <w:szCs w:val="24"/>
+        </w:rPr>
+      </w:pPr>
+    </w:p>
+    <w:p>
+      <w:pPr>
+        <w:jc w:val="center"/>
+        <w:rPr>
+          <w:rFonts w:ascii="Arial" w:hAnsi="Arial" w:cs="Arial"/>
+          <w:sz w:val="24"/>
+          <w:szCs w:val="24"/>
+        </w:rPr>
+      </w:pPr>
+    </w:p>
+    <w:p>
+      <w:pPr>
+        <w:rPr>
+          <w:rFonts w:ascii="Arial" w:hAnsi="Arial" w:cs="Arial"/>
+          <w:sz w:val="24"/>
+          <w:szCs w:val="24"/>
+        </w:rPr>
+      </w:pPr>
+    </w:p>
+    <w:p>
+      <w:pPr>
+        <w:rPr>
+          <w:rFonts w:ascii="Arial" w:hAnsi="Arial" w:cs="Arial"/>
+          <w:sz w:val="24"/>
+          <w:szCs w:val="24"/>
+        </w:rPr>
+      </w:pPr>
     </w:p>
     <w:sdt>
       <w:sdtPr>
@@ -15187,7 +15138,7 @@
 </file>
 
 <file path=customXml/itemProps1.xml><?xml version="1.0" encoding="utf-8"?>
-<ds:datastoreItem xmlns:ds="http://schemas.openxmlformats.org/officeDocument/2006/customXml" ds:itemID="{29F73869-615C-45E2-A843-FADCE64304E7}">
+<ds:datastoreItem xmlns:ds="http://schemas.openxmlformats.org/officeDocument/2006/customXml" ds:itemID="{6FFCD5C1-7C30-4512-B18E-84E39DFAB0B1}">
   <ds:schemaRefs>
     <ds:schemaRef ds:uri="http://schemas.openxmlformats.org/officeDocument/2006/bibliography"/>
   </ds:schemaRefs>

</xml_diff>